<commit_message>
Actualización HU1 y agrego Bullet y Asteroid
</commit_message>
<xml_diff>
--- a/HU1.docx
+++ b/HU1.docx
@@ -823,10 +823,10 @@
           <w:noProof/>
         </w:rPr>
         <w:drawing>
-          <wp:inline distT="0" distB="0" distL="0" distR="0" wp14:anchorId="002BB640" wp14:editId="12B94333">
-            <wp:extent cx="1304925" cy="1141170"/>
-            <wp:effectExtent l="0" t="0" r="0" b="1905"/>
-            <wp:docPr id="178332582" name="Imagen 1"/>
+          <wp:inline distT="0" distB="0" distL="0" distR="0" wp14:anchorId="7EE8BB42" wp14:editId="276855F7">
+            <wp:extent cx="5419725" cy="2514600"/>
+            <wp:effectExtent l="0" t="0" r="9525" b="0"/>
+            <wp:docPr id="621235916" name="Imagen 2"/>
             <wp:cNvGraphicFramePr>
               <a:graphicFrameLocks xmlns:a="http://schemas.openxmlformats.org/drawingml/2006/main" noChangeAspect="1"/>
             </wp:cNvGraphicFramePr>
@@ -834,7 +834,7 @@
               <a:graphicData uri="http://schemas.openxmlformats.org/drawingml/2006/picture">
                 <pic:pic xmlns:pic="http://schemas.openxmlformats.org/drawingml/2006/picture">
                   <pic:nvPicPr>
-                    <pic:cNvPr id="0" name="Picture 1"/>
+                    <pic:cNvPr id="0" name="Picture 2"/>
                     <pic:cNvPicPr>
                       <a:picLocks noChangeAspect="1" noChangeArrowheads="1"/>
                     </pic:cNvPicPr>
@@ -855,7 +855,7 @@
                   <pic:spPr bwMode="auto">
                     <a:xfrm>
                       <a:off x="0" y="0"/>
-                      <a:ext cx="1311430" cy="1146858"/>
+                      <a:ext cx="5419725" cy="2514600"/>
                     </a:xfrm>
                     <a:prstGeom prst="rect">
                       <a:avLst/>
@@ -988,6 +988,7 @@
         </w:numPr>
       </w:pPr>
       <w:r>
+        <w:lastRenderedPageBreak/>
         <w:t>Crear clase HUD para mostrar información</w:t>
       </w:r>
     </w:p>
@@ -1105,7 +1106,6 @@
         <w:rPr>
           <w:sz w:val="24"/>
         </w:rPr>
-        <w:lastRenderedPageBreak/>
         <w:t>La nave se mueve horizontalmente con las flechas LEFT/RIGHT</w:t>
       </w:r>
     </w:p>
@@ -1272,19 +1272,131 @@
       </w:pPr>
       <w:r>
         <w:rPr>
+          <w:b/>
           <w:noProof/>
+          <w:sz w:val="24"/>
         </w:rPr>
         <w:drawing>
-          <wp:inline distT="0" distB="0" distL="0" distR="0" wp14:anchorId="60AD765B" wp14:editId="79A27857">
-            <wp:extent cx="5400040" cy="3236595"/>
-            <wp:effectExtent l="0" t="0" r="0" b="0"/>
-            <wp:docPr id="363" name="Picture 363"/>
-            <wp:cNvGraphicFramePr/>
+          <wp:inline distT="0" distB="0" distL="0" distR="0" wp14:anchorId="6682EFEF" wp14:editId="2227D136">
+            <wp:extent cx="5419725" cy="2514600"/>
+            <wp:effectExtent l="0" t="0" r="9525" b="0"/>
+            <wp:docPr id="1677514454" name="Imagen 3"/>
+            <wp:cNvGraphicFramePr>
+              <a:graphicFrameLocks xmlns:a="http://schemas.openxmlformats.org/drawingml/2006/main" noChangeAspect="1"/>
+            </wp:cNvGraphicFramePr>
             <a:graphic xmlns:a="http://schemas.openxmlformats.org/drawingml/2006/main">
               <a:graphicData uri="http://schemas.openxmlformats.org/drawingml/2006/picture">
                 <pic:pic xmlns:pic="http://schemas.openxmlformats.org/drawingml/2006/picture">
                   <pic:nvPicPr>
-                    <pic:cNvPr id="363" name="Picture 363"/>
+                    <pic:cNvPr id="0" name="Picture 3"/>
+                    <pic:cNvPicPr>
+                      <a:picLocks noChangeAspect="1" noChangeArrowheads="1"/>
+                    </pic:cNvPicPr>
+                  </pic:nvPicPr>
+                  <pic:blipFill>
+                    <a:blip r:embed="rId5">
+                      <a:extLst>
+                        <a:ext uri="{28A0092B-C50C-407E-A947-70E740481C1C}">
+                          <a14:useLocalDpi xmlns:a14="http://schemas.microsoft.com/office/drawing/2010/main" val="0"/>
+                        </a:ext>
+                      </a:extLst>
+                    </a:blip>
+                    <a:srcRect/>
+                    <a:stretch>
+                      <a:fillRect/>
+                    </a:stretch>
+                  </pic:blipFill>
+                  <pic:spPr bwMode="auto">
+                    <a:xfrm>
+                      <a:off x="0" y="0"/>
+                      <a:ext cx="5419725" cy="2514600"/>
+                    </a:xfrm>
+                    <a:prstGeom prst="rect">
+                      <a:avLst/>
+                    </a:prstGeom>
+                    <a:noFill/>
+                    <a:ln>
+                      <a:noFill/>
+                    </a:ln>
+                  </pic:spPr>
+                </pic:pic>
+              </a:graphicData>
+            </a:graphic>
+          </wp:inline>
+        </w:drawing>
+      </w:r>
+      <w:r>
+        <w:rPr>
+          <w:b/>
+          <w:sz w:val="24"/>
+        </w:rPr>
+        <w:t xml:space="preserve"> </w:t>
+      </w:r>
+    </w:p>
+    <w:p>
+      <w:pPr>
+        <w:spacing w:after="16" w:line="410" w:lineRule="auto"/>
+        <w:ind w:left="-5" w:right="4920" w:hanging="10"/>
+      </w:pPr>
+      <w:r>
+        <w:rPr>
+          <w:b/>
+          <w:color w:val="00B050"/>
+          <w:sz w:val="24"/>
+        </w:rPr>
+        <w:t xml:space="preserve">Documentación del código </w:t>
+      </w:r>
+      <w:r>
+        <w:rPr>
+          <w:b/>
+          <w:sz w:val="24"/>
+        </w:rPr>
+        <w:t xml:space="preserve">Script </w:t>
+      </w:r>
+      <w:proofErr w:type="spellStart"/>
+      <w:r>
+        <w:rPr>
+          <w:b/>
+          <w:sz w:val="24"/>
+        </w:rPr>
+        <w:t>EnemyMovement</w:t>
+      </w:r>
+      <w:proofErr w:type="spellEnd"/>
+      <w:r>
+        <w:rPr>
+          <w:b/>
+          <w:sz w:val="24"/>
+        </w:rPr>
+        <w:t xml:space="preserve"> </w:t>
+      </w:r>
+    </w:p>
+    <w:p>
+      <w:pPr>
+        <w:spacing w:after="0"/>
+        <w:rPr>
+          <w:b/>
+          <w:sz w:val="24"/>
+        </w:rPr>
+      </w:pPr>
+      <w:r>
+        <w:rPr>
+          <w:b/>
+          <w:sz w:val="24"/>
+        </w:rPr>
+        <w:lastRenderedPageBreak/>
+        <w:drawing>
+          <wp:inline distT="0" distB="0" distL="0" distR="0" wp14:anchorId="49BBF646" wp14:editId="731482A3">
+            <wp:extent cx="5432425" cy="5469890"/>
+            <wp:effectExtent l="0" t="0" r="0" b="0"/>
+            <wp:docPr id="352720" name="Imagen 1" descr="Texto&#10;&#10;El contenido generado por IA puede ser incorrecto."/>
+            <wp:cNvGraphicFramePr>
+              <a:graphicFrameLocks xmlns:a="http://schemas.openxmlformats.org/drawingml/2006/main" noChangeAspect="1"/>
+            </wp:cNvGraphicFramePr>
+            <a:graphic xmlns:a="http://schemas.openxmlformats.org/drawingml/2006/main">
+              <a:graphicData uri="http://schemas.openxmlformats.org/drawingml/2006/picture">
+                <pic:pic xmlns:pic="http://schemas.openxmlformats.org/drawingml/2006/picture">
+                  <pic:nvPicPr>
+                    <pic:cNvPr id="352720" name="Imagen 1" descr="Texto&#10;&#10;El contenido generado por IA puede ser incorrecto."/>
                     <pic:cNvPicPr/>
                   </pic:nvPicPr>
                   <pic:blipFill>
@@ -1296,7 +1408,7 @@
                   <pic:spPr>
                     <a:xfrm>
                       <a:off x="0" y="0"/>
-                      <a:ext cx="5400040" cy="3236595"/>
+                      <a:ext cx="5432425" cy="5469890"/>
                     </a:xfrm>
                     <a:prstGeom prst="rect">
                       <a:avLst/>
@@ -1318,2815 +1430,129 @@
     </w:p>
     <w:p>
       <w:pPr>
-        <w:spacing w:after="16" w:line="410" w:lineRule="auto"/>
-        <w:ind w:left="-5" w:right="4920" w:hanging="10"/>
-      </w:pPr>
-      <w:r>
-        <w:rPr>
-          <w:b/>
-          <w:color w:val="00B050"/>
-          <w:sz w:val="24"/>
-        </w:rPr>
-        <w:t xml:space="preserve">Documentación del código </w:t>
-      </w:r>
-      <w:r>
-        <w:rPr>
-          <w:b/>
-          <w:sz w:val="24"/>
-        </w:rPr>
-        <w:t xml:space="preserve">Script </w:t>
-      </w:r>
-      <w:proofErr w:type="spellStart"/>
-      <w:r>
-        <w:rPr>
-          <w:b/>
-          <w:sz w:val="24"/>
-        </w:rPr>
-        <w:t>EnemyMovement</w:t>
-      </w:r>
-      <w:proofErr w:type="spellEnd"/>
-      <w:r>
-        <w:rPr>
-          <w:b/>
-          <w:sz w:val="24"/>
-        </w:rPr>
-        <w:t xml:space="preserve"> </w:t>
+        <w:spacing w:after="0"/>
+      </w:pPr>
+      <w:r>
+        <w:drawing>
+          <wp:inline distT="0" distB="0" distL="0" distR="0" wp14:anchorId="643D4E43" wp14:editId="06588A4F">
+            <wp:extent cx="3781953" cy="3105583"/>
+            <wp:effectExtent l="0" t="0" r="9525" b="0"/>
+            <wp:docPr id="2047616376" name="Imagen 1" descr="Interfaz de usuario gráfica, Texto, Aplicación&#10;&#10;El contenido generado por IA puede ser incorrecto."/>
+            <wp:cNvGraphicFramePr>
+              <a:graphicFrameLocks xmlns:a="http://schemas.openxmlformats.org/drawingml/2006/main" noChangeAspect="1"/>
+            </wp:cNvGraphicFramePr>
+            <a:graphic xmlns:a="http://schemas.openxmlformats.org/drawingml/2006/main">
+              <a:graphicData uri="http://schemas.openxmlformats.org/drawingml/2006/picture">
+                <pic:pic xmlns:pic="http://schemas.openxmlformats.org/drawingml/2006/picture">
+                  <pic:nvPicPr>
+                    <pic:cNvPr id="2047616376" name="Imagen 1" descr="Interfaz de usuario gráfica, Texto, Aplicación&#10;&#10;El contenido generado por IA puede ser incorrecto."/>
+                    <pic:cNvPicPr/>
+                  </pic:nvPicPr>
+                  <pic:blipFill>
+                    <a:blip r:embed="rId7"/>
+                    <a:stretch>
+                      <a:fillRect/>
+                    </a:stretch>
+                  </pic:blipFill>
+                  <pic:spPr>
+                    <a:xfrm>
+                      <a:off x="0" y="0"/>
+                      <a:ext cx="3781953" cy="3105583"/>
+                    </a:xfrm>
+                    <a:prstGeom prst="rect">
+                      <a:avLst/>
+                    </a:prstGeom>
+                  </pic:spPr>
+                </pic:pic>
+              </a:graphicData>
+            </a:graphic>
+          </wp:inline>
+        </w:drawing>
       </w:r>
     </w:p>
     <w:p>
       <w:pPr>
-        <w:spacing w:after="46"/>
-        <w:ind w:left="43" w:hanging="10"/>
-      </w:pPr>
-      <w:r>
-        <w:rPr>
-          <w:rFonts w:ascii="Courier New" w:eastAsia="Courier New" w:hAnsi="Courier New" w:cs="Courier New"/>
-          <w:color w:val="333333"/>
-          <w:sz w:val="16"/>
-        </w:rPr>
-        <w:t xml:space="preserve"> 1 </w:t>
-      </w:r>
-      <w:proofErr w:type="spellStart"/>
-      <w:r>
-        <w:rPr>
-          <w:rFonts w:ascii="Courier New" w:eastAsia="Courier New" w:hAnsi="Courier New" w:cs="Courier New"/>
-          <w:color w:val="0000FF"/>
-          <w:sz w:val="16"/>
-        </w:rPr>
-        <w:t>using</w:t>
-      </w:r>
-      <w:proofErr w:type="spellEnd"/>
-      <w:r>
-        <w:rPr>
-          <w:rFonts w:ascii="Courier New" w:eastAsia="Courier New" w:hAnsi="Courier New" w:cs="Courier New"/>
-          <w:color w:val="333333"/>
-          <w:sz w:val="16"/>
-        </w:rPr>
-        <w:t xml:space="preserve"> </w:t>
-      </w:r>
-      <w:proofErr w:type="spellStart"/>
-      <w:r>
-        <w:rPr>
-          <w:rFonts w:ascii="Courier New" w:eastAsia="Courier New" w:hAnsi="Courier New" w:cs="Courier New"/>
-          <w:color w:val="333333"/>
-          <w:sz w:val="16"/>
-        </w:rPr>
-        <w:t>UnityEngine</w:t>
-      </w:r>
-      <w:proofErr w:type="spellEnd"/>
-      <w:r>
-        <w:rPr>
-          <w:rFonts w:ascii="Courier New" w:eastAsia="Courier New" w:hAnsi="Courier New" w:cs="Courier New"/>
-          <w:color w:val="333333"/>
-          <w:sz w:val="16"/>
-        </w:rPr>
-        <w:t xml:space="preserve">; </w:t>
+        <w:spacing w:after="0"/>
+      </w:pPr>
+      <w:r>
+        <w:lastRenderedPageBreak/>
+        <w:drawing>
+          <wp:inline distT="0" distB="0" distL="0" distR="0" wp14:anchorId="304E3E4A" wp14:editId="72061305">
+            <wp:extent cx="3467584" cy="3029373"/>
+            <wp:effectExtent l="0" t="0" r="0" b="0"/>
+            <wp:docPr id="1310762224" name="Imagen 1" descr="Texto&#10;&#10;El contenido generado por IA puede ser incorrecto."/>
+            <wp:cNvGraphicFramePr>
+              <a:graphicFrameLocks xmlns:a="http://schemas.openxmlformats.org/drawingml/2006/main" noChangeAspect="1"/>
+            </wp:cNvGraphicFramePr>
+            <a:graphic xmlns:a="http://schemas.openxmlformats.org/drawingml/2006/main">
+              <a:graphicData uri="http://schemas.openxmlformats.org/drawingml/2006/picture">
+                <pic:pic xmlns:pic="http://schemas.openxmlformats.org/drawingml/2006/picture">
+                  <pic:nvPicPr>
+                    <pic:cNvPr id="1310762224" name="Imagen 1" descr="Texto&#10;&#10;El contenido generado por IA puede ser incorrecto."/>
+                    <pic:cNvPicPr/>
+                  </pic:nvPicPr>
+                  <pic:blipFill>
+                    <a:blip r:embed="rId8"/>
+                    <a:stretch>
+                      <a:fillRect/>
+                    </a:stretch>
+                  </pic:blipFill>
+                  <pic:spPr>
+                    <a:xfrm>
+                      <a:off x="0" y="0"/>
+                      <a:ext cx="3467584" cy="3029373"/>
+                    </a:xfrm>
+                    <a:prstGeom prst="rect">
+                      <a:avLst/>
+                    </a:prstGeom>
+                  </pic:spPr>
+                </pic:pic>
+              </a:graphicData>
+            </a:graphic>
+          </wp:inline>
+        </w:drawing>
       </w:r>
     </w:p>
     <w:p>
       <w:pPr>
-        <w:spacing w:after="46"/>
-        <w:ind w:left="43" w:hanging="10"/>
-      </w:pPr>
-      <w:r>
-        <w:rPr>
-          <w:rFonts w:ascii="Courier New" w:eastAsia="Courier New" w:hAnsi="Courier New" w:cs="Courier New"/>
-          <w:color w:val="333333"/>
-          <w:sz w:val="16"/>
-        </w:rPr>
-        <w:t xml:space="preserve"> 2  </w:t>
-      </w:r>
-    </w:p>
-    <w:p>
-      <w:pPr>
-        <w:numPr>
-          <w:ilvl w:val="0"/>
-          <w:numId w:val="1"/>
-        </w:numPr>
-        <w:spacing w:after="46"/>
-        <w:ind w:hanging="156"/>
-      </w:pPr>
-      <w:r>
-        <w:rPr>
-          <w:rFonts w:ascii="Courier New" w:eastAsia="Courier New" w:hAnsi="Courier New" w:cs="Courier New"/>
-          <w:color w:val="008000"/>
-          <w:sz w:val="16"/>
-        </w:rPr>
-        <w:t>/// &lt;</w:t>
-      </w:r>
-      <w:proofErr w:type="spellStart"/>
-      <w:r>
-        <w:rPr>
-          <w:rFonts w:ascii="Courier New" w:eastAsia="Courier New" w:hAnsi="Courier New" w:cs="Courier New"/>
-          <w:color w:val="008000"/>
-          <w:sz w:val="16"/>
-        </w:rPr>
-        <w:t>summary</w:t>
-      </w:r>
-      <w:proofErr w:type="spellEnd"/>
-      <w:r>
-        <w:rPr>
-          <w:rFonts w:ascii="Courier New" w:eastAsia="Courier New" w:hAnsi="Courier New" w:cs="Courier New"/>
-          <w:color w:val="008000"/>
-          <w:sz w:val="16"/>
-        </w:rPr>
-        <w:t>&gt;</w:t>
-      </w:r>
-      <w:r>
-        <w:rPr>
-          <w:rFonts w:ascii="Courier New" w:eastAsia="Courier New" w:hAnsi="Courier New" w:cs="Courier New"/>
-          <w:color w:val="333333"/>
-          <w:sz w:val="16"/>
-        </w:rPr>
-        <w:t xml:space="preserve"> </w:t>
-      </w:r>
-    </w:p>
-    <w:p>
-      <w:pPr>
-        <w:numPr>
-          <w:ilvl w:val="0"/>
-          <w:numId w:val="1"/>
-        </w:numPr>
-        <w:spacing w:after="46"/>
-        <w:ind w:hanging="156"/>
-      </w:pPr>
-      <w:r>
-        <w:rPr>
-          <w:rFonts w:ascii="Courier New" w:eastAsia="Courier New" w:hAnsi="Courier New" w:cs="Courier New"/>
-          <w:color w:val="008000"/>
-          <w:sz w:val="16"/>
-        </w:rPr>
-        <w:t xml:space="preserve">/// Permite que el </w:t>
-      </w:r>
-      <w:proofErr w:type="spellStart"/>
-      <w:r>
-        <w:rPr>
-          <w:rFonts w:ascii="Courier New" w:eastAsia="Courier New" w:hAnsi="Courier New" w:cs="Courier New"/>
-          <w:color w:val="008000"/>
-          <w:sz w:val="16"/>
-        </w:rPr>
-        <w:t>gameObject</w:t>
-      </w:r>
-      <w:proofErr w:type="spellEnd"/>
-      <w:r>
-        <w:rPr>
-          <w:rFonts w:ascii="Courier New" w:eastAsia="Courier New" w:hAnsi="Courier New" w:cs="Courier New"/>
-          <w:color w:val="008000"/>
-          <w:sz w:val="16"/>
-        </w:rPr>
-        <w:t xml:space="preserve"> patrulle entre dos puntos</w:t>
-      </w:r>
-      <w:r>
-        <w:rPr>
-          <w:rFonts w:ascii="Courier New" w:eastAsia="Courier New" w:hAnsi="Courier New" w:cs="Courier New"/>
-          <w:color w:val="333333"/>
-          <w:sz w:val="16"/>
-        </w:rPr>
-        <w:t xml:space="preserve"> </w:t>
-      </w:r>
-    </w:p>
-    <w:p>
-      <w:pPr>
-        <w:numPr>
-          <w:ilvl w:val="0"/>
-          <w:numId w:val="1"/>
-        </w:numPr>
-        <w:spacing w:after="46"/>
-        <w:ind w:hanging="156"/>
-      </w:pPr>
-      <w:r>
-        <w:rPr>
-          <w:rFonts w:ascii="Courier New" w:eastAsia="Courier New" w:hAnsi="Courier New" w:cs="Courier New"/>
-          <w:color w:val="008000"/>
-          <w:sz w:val="16"/>
-        </w:rPr>
-        <w:t>/// &lt;/</w:t>
-      </w:r>
-      <w:proofErr w:type="spellStart"/>
-      <w:r>
-        <w:rPr>
-          <w:rFonts w:ascii="Courier New" w:eastAsia="Courier New" w:hAnsi="Courier New" w:cs="Courier New"/>
-          <w:color w:val="008000"/>
-          <w:sz w:val="16"/>
-        </w:rPr>
-        <w:t>summary</w:t>
-      </w:r>
-      <w:proofErr w:type="spellEnd"/>
-      <w:r>
-        <w:rPr>
-          <w:rFonts w:ascii="Courier New" w:eastAsia="Courier New" w:hAnsi="Courier New" w:cs="Courier New"/>
-          <w:color w:val="008000"/>
-          <w:sz w:val="16"/>
-        </w:rPr>
-        <w:t>&gt;</w:t>
-      </w:r>
-      <w:r>
-        <w:rPr>
-          <w:rFonts w:ascii="Courier New" w:eastAsia="Courier New" w:hAnsi="Courier New" w:cs="Courier New"/>
-          <w:color w:val="333333"/>
-          <w:sz w:val="16"/>
-        </w:rPr>
-        <w:t xml:space="preserve"> </w:t>
-      </w:r>
-    </w:p>
-    <w:p>
-      <w:pPr>
-        <w:numPr>
-          <w:ilvl w:val="0"/>
-          <w:numId w:val="1"/>
-        </w:numPr>
-        <w:spacing w:after="46"/>
-        <w:ind w:hanging="156"/>
-      </w:pPr>
-      <w:proofErr w:type="spellStart"/>
-      <w:r>
-        <w:rPr>
-          <w:rFonts w:ascii="Courier New" w:eastAsia="Courier New" w:hAnsi="Courier New" w:cs="Courier New"/>
-          <w:color w:val="0000FF"/>
-          <w:sz w:val="16"/>
-        </w:rPr>
-        <w:t>public</w:t>
-      </w:r>
-      <w:proofErr w:type="spellEnd"/>
-      <w:r>
-        <w:rPr>
-          <w:rFonts w:ascii="Courier New" w:eastAsia="Courier New" w:hAnsi="Courier New" w:cs="Courier New"/>
-          <w:color w:val="333333"/>
-          <w:sz w:val="16"/>
-        </w:rPr>
-        <w:t xml:space="preserve"> </w:t>
-      </w:r>
-      <w:proofErr w:type="spellStart"/>
-      <w:r>
-        <w:rPr>
-          <w:rFonts w:ascii="Courier New" w:eastAsia="Courier New" w:hAnsi="Courier New" w:cs="Courier New"/>
-          <w:color w:val="0000FF"/>
-          <w:sz w:val="16"/>
-        </w:rPr>
-        <w:t>class</w:t>
-      </w:r>
-      <w:proofErr w:type="spellEnd"/>
-      <w:r>
-        <w:rPr>
-          <w:rFonts w:ascii="Courier New" w:eastAsia="Courier New" w:hAnsi="Courier New" w:cs="Courier New"/>
-          <w:color w:val="333333"/>
-          <w:sz w:val="16"/>
-        </w:rPr>
-        <w:t xml:space="preserve"> </w:t>
-      </w:r>
-      <w:proofErr w:type="spellStart"/>
-      <w:r>
-        <w:rPr>
-          <w:rFonts w:ascii="Courier New" w:eastAsia="Courier New" w:hAnsi="Courier New" w:cs="Courier New"/>
-          <w:color w:val="2B91AF"/>
-          <w:sz w:val="16"/>
-        </w:rPr>
-        <w:t>EnemyMovement</w:t>
-      </w:r>
-      <w:proofErr w:type="spellEnd"/>
-      <w:r>
-        <w:rPr>
-          <w:rFonts w:ascii="Courier New" w:eastAsia="Courier New" w:hAnsi="Courier New" w:cs="Courier New"/>
-          <w:color w:val="333333"/>
-          <w:sz w:val="16"/>
-        </w:rPr>
-        <w:t xml:space="preserve"> : </w:t>
-      </w:r>
-      <w:proofErr w:type="spellStart"/>
-      <w:r>
-        <w:rPr>
-          <w:rFonts w:ascii="Courier New" w:eastAsia="Courier New" w:hAnsi="Courier New" w:cs="Courier New"/>
-          <w:color w:val="333333"/>
-          <w:sz w:val="16"/>
-        </w:rPr>
-        <w:t>MonoBehaviour</w:t>
-      </w:r>
-      <w:proofErr w:type="spellEnd"/>
-      <w:r>
-        <w:rPr>
-          <w:rFonts w:ascii="Courier New" w:eastAsia="Courier New" w:hAnsi="Courier New" w:cs="Courier New"/>
-          <w:color w:val="333333"/>
-          <w:sz w:val="16"/>
-        </w:rPr>
-        <w:t xml:space="preserve"> </w:t>
-      </w:r>
-    </w:p>
-    <w:p>
-      <w:pPr>
-        <w:numPr>
-          <w:ilvl w:val="0"/>
-          <w:numId w:val="1"/>
-        </w:numPr>
-        <w:spacing w:after="46"/>
-        <w:ind w:hanging="156"/>
-      </w:pPr>
-      <w:r>
-        <w:rPr>
-          <w:rFonts w:ascii="Courier New" w:eastAsia="Courier New" w:hAnsi="Courier New" w:cs="Courier New"/>
-          <w:color w:val="333333"/>
-          <w:sz w:val="16"/>
-        </w:rPr>
-        <w:t xml:space="preserve">{ </w:t>
-      </w:r>
-    </w:p>
-    <w:p>
-      <w:pPr>
-        <w:pStyle w:val="Ttulo2"/>
-        <w:ind w:left="43"/>
-      </w:pPr>
-      <w:r>
-        <w:rPr>
-          <w:color w:val="333333"/>
-        </w:rPr>
-        <w:t xml:space="preserve"> 8     </w:t>
-      </w:r>
-      <w:r>
-        <w:t>#region Variables</w:t>
-      </w:r>
-      <w:r>
-        <w:rPr>
-          <w:color w:val="333333"/>
-        </w:rPr>
-        <w:t xml:space="preserve"> </w:t>
-      </w:r>
-    </w:p>
-    <w:p>
-      <w:pPr>
-        <w:numPr>
-          <w:ilvl w:val="0"/>
-          <w:numId w:val="2"/>
-        </w:numPr>
-        <w:spacing w:after="46"/>
-        <w:ind w:left="669" w:hanging="636"/>
-      </w:pPr>
-      <w:r>
-        <w:rPr>
-          <w:rFonts w:ascii="Courier New" w:eastAsia="Courier New" w:hAnsi="Courier New" w:cs="Courier New"/>
-          <w:color w:val="008000"/>
-          <w:sz w:val="16"/>
-        </w:rPr>
-        <w:t>/// &lt;</w:t>
-      </w:r>
-      <w:proofErr w:type="spellStart"/>
-      <w:r>
-        <w:rPr>
-          <w:rFonts w:ascii="Courier New" w:eastAsia="Courier New" w:hAnsi="Courier New" w:cs="Courier New"/>
-          <w:color w:val="008000"/>
-          <w:sz w:val="16"/>
-        </w:rPr>
-        <w:t>summary</w:t>
-      </w:r>
-      <w:proofErr w:type="spellEnd"/>
-      <w:r>
-        <w:rPr>
-          <w:rFonts w:ascii="Courier New" w:eastAsia="Courier New" w:hAnsi="Courier New" w:cs="Courier New"/>
-          <w:color w:val="008000"/>
-          <w:sz w:val="16"/>
-        </w:rPr>
-        <w:t>&gt;</w:t>
-      </w:r>
-      <w:r>
-        <w:rPr>
-          <w:rFonts w:ascii="Courier New" w:eastAsia="Courier New" w:hAnsi="Courier New" w:cs="Courier New"/>
-          <w:color w:val="333333"/>
-          <w:sz w:val="16"/>
-        </w:rPr>
-        <w:t xml:space="preserve"> </w:t>
-      </w:r>
-    </w:p>
-    <w:p>
-      <w:pPr>
-        <w:numPr>
-          <w:ilvl w:val="0"/>
-          <w:numId w:val="2"/>
-        </w:numPr>
-        <w:spacing w:after="46"/>
-        <w:ind w:left="669" w:hanging="636"/>
-      </w:pPr>
-      <w:r>
-        <w:rPr>
-          <w:rFonts w:ascii="Courier New" w:eastAsia="Courier New" w:hAnsi="Courier New" w:cs="Courier New"/>
-          <w:color w:val="008000"/>
-          <w:sz w:val="16"/>
-        </w:rPr>
-        <w:t xml:space="preserve">/// Posición a la que actualmente se dirige el </w:t>
-      </w:r>
-      <w:proofErr w:type="spellStart"/>
-      <w:r>
-        <w:rPr>
-          <w:rFonts w:ascii="Courier New" w:eastAsia="Courier New" w:hAnsi="Courier New" w:cs="Courier New"/>
-          <w:color w:val="008000"/>
-          <w:sz w:val="16"/>
-        </w:rPr>
-        <w:t>game</w:t>
-      </w:r>
-      <w:proofErr w:type="spellEnd"/>
-      <w:r>
-        <w:rPr>
-          <w:rFonts w:ascii="Courier New" w:eastAsia="Courier New" w:hAnsi="Courier New" w:cs="Courier New"/>
-          <w:color w:val="008000"/>
-          <w:sz w:val="16"/>
-        </w:rPr>
-        <w:t xml:space="preserve"> </w:t>
-      </w:r>
-      <w:proofErr w:type="spellStart"/>
-      <w:r>
-        <w:rPr>
-          <w:rFonts w:ascii="Courier New" w:eastAsia="Courier New" w:hAnsi="Courier New" w:cs="Courier New"/>
-          <w:color w:val="008000"/>
-          <w:sz w:val="16"/>
-        </w:rPr>
-        <w:t>object</w:t>
-      </w:r>
-      <w:proofErr w:type="spellEnd"/>
-      <w:r>
-        <w:rPr>
-          <w:rFonts w:ascii="Courier New" w:eastAsia="Courier New" w:hAnsi="Courier New" w:cs="Courier New"/>
-          <w:color w:val="333333"/>
-          <w:sz w:val="16"/>
-        </w:rPr>
-        <w:t xml:space="preserve"> </w:t>
-      </w:r>
-    </w:p>
-    <w:p>
-      <w:pPr>
-        <w:numPr>
-          <w:ilvl w:val="0"/>
-          <w:numId w:val="2"/>
-        </w:numPr>
-        <w:spacing w:after="46"/>
-        <w:ind w:left="669" w:hanging="636"/>
-      </w:pPr>
-      <w:r>
-        <w:rPr>
-          <w:rFonts w:ascii="Courier New" w:eastAsia="Courier New" w:hAnsi="Courier New" w:cs="Courier New"/>
-          <w:color w:val="008000"/>
-          <w:sz w:val="16"/>
-        </w:rPr>
-        <w:t>/// &lt;/</w:t>
-      </w:r>
-      <w:proofErr w:type="spellStart"/>
-      <w:r>
-        <w:rPr>
-          <w:rFonts w:ascii="Courier New" w:eastAsia="Courier New" w:hAnsi="Courier New" w:cs="Courier New"/>
-          <w:color w:val="008000"/>
-          <w:sz w:val="16"/>
-        </w:rPr>
-        <w:t>summary</w:t>
-      </w:r>
-      <w:proofErr w:type="spellEnd"/>
-      <w:r>
-        <w:rPr>
-          <w:rFonts w:ascii="Courier New" w:eastAsia="Courier New" w:hAnsi="Courier New" w:cs="Courier New"/>
-          <w:color w:val="008000"/>
-          <w:sz w:val="16"/>
-        </w:rPr>
-        <w:t>&gt;</w:t>
-      </w:r>
-      <w:r>
-        <w:rPr>
-          <w:rFonts w:ascii="Courier New" w:eastAsia="Courier New" w:hAnsi="Courier New" w:cs="Courier New"/>
-          <w:color w:val="333333"/>
-          <w:sz w:val="16"/>
-        </w:rPr>
-        <w:t xml:space="preserve"> </w:t>
-      </w:r>
-    </w:p>
-    <w:p>
-      <w:pPr>
-        <w:numPr>
-          <w:ilvl w:val="0"/>
-          <w:numId w:val="2"/>
-        </w:numPr>
-        <w:spacing w:after="46"/>
-        <w:ind w:left="669" w:hanging="636"/>
-      </w:pPr>
-      <w:proofErr w:type="spellStart"/>
-      <w:r>
-        <w:rPr>
-          <w:rFonts w:ascii="Courier New" w:eastAsia="Courier New" w:hAnsi="Courier New" w:cs="Courier New"/>
-          <w:color w:val="0000FF"/>
-          <w:sz w:val="16"/>
-        </w:rPr>
-        <w:t>private</w:t>
-      </w:r>
-      <w:proofErr w:type="spellEnd"/>
-      <w:r>
-        <w:rPr>
-          <w:rFonts w:ascii="Courier New" w:eastAsia="Courier New" w:hAnsi="Courier New" w:cs="Courier New"/>
-          <w:color w:val="333333"/>
-          <w:sz w:val="16"/>
-        </w:rPr>
-        <w:t xml:space="preserve"> </w:t>
-      </w:r>
-      <w:proofErr w:type="spellStart"/>
-      <w:r>
-        <w:rPr>
-          <w:rFonts w:ascii="Courier New" w:eastAsia="Courier New" w:hAnsi="Courier New" w:cs="Courier New"/>
-          <w:color w:val="333333"/>
-          <w:sz w:val="16"/>
-        </w:rPr>
-        <w:t>Transform</w:t>
-      </w:r>
-      <w:proofErr w:type="spellEnd"/>
-      <w:r>
-        <w:rPr>
-          <w:rFonts w:ascii="Courier New" w:eastAsia="Courier New" w:hAnsi="Courier New" w:cs="Courier New"/>
-          <w:color w:val="333333"/>
-          <w:sz w:val="16"/>
-        </w:rPr>
-        <w:t xml:space="preserve"> </w:t>
-      </w:r>
-      <w:proofErr w:type="spellStart"/>
-      <w:r>
-        <w:rPr>
-          <w:rFonts w:ascii="Courier New" w:eastAsia="Courier New" w:hAnsi="Courier New" w:cs="Courier New"/>
-          <w:color w:val="333333"/>
-          <w:sz w:val="16"/>
-        </w:rPr>
-        <w:t>currentTarget</w:t>
-      </w:r>
-      <w:proofErr w:type="spellEnd"/>
-      <w:r>
-        <w:rPr>
-          <w:rFonts w:ascii="Courier New" w:eastAsia="Courier New" w:hAnsi="Courier New" w:cs="Courier New"/>
-          <w:color w:val="333333"/>
-          <w:sz w:val="16"/>
-        </w:rPr>
-        <w:t xml:space="preserve">; </w:t>
-      </w:r>
-    </w:p>
-    <w:p>
-      <w:pPr>
-        <w:numPr>
-          <w:ilvl w:val="0"/>
-          <w:numId w:val="2"/>
-        </w:numPr>
-        <w:spacing w:after="46"/>
-        <w:ind w:left="669" w:hanging="636"/>
-      </w:pPr>
-      <w:r>
-        <w:rPr>
-          <w:rFonts w:ascii="Courier New" w:eastAsia="Courier New" w:hAnsi="Courier New" w:cs="Courier New"/>
-          <w:color w:val="008000"/>
-          <w:sz w:val="16"/>
-        </w:rPr>
-        <w:t>/// &lt;</w:t>
-      </w:r>
-      <w:proofErr w:type="spellStart"/>
-      <w:r>
-        <w:rPr>
-          <w:rFonts w:ascii="Courier New" w:eastAsia="Courier New" w:hAnsi="Courier New" w:cs="Courier New"/>
-          <w:color w:val="008000"/>
-          <w:sz w:val="16"/>
-        </w:rPr>
-        <w:t>summary</w:t>
-      </w:r>
-      <w:proofErr w:type="spellEnd"/>
-      <w:r>
-        <w:rPr>
-          <w:rFonts w:ascii="Courier New" w:eastAsia="Courier New" w:hAnsi="Courier New" w:cs="Courier New"/>
-          <w:color w:val="008000"/>
-          <w:sz w:val="16"/>
-        </w:rPr>
-        <w:t>&gt;</w:t>
-      </w:r>
-      <w:r>
-        <w:rPr>
-          <w:rFonts w:ascii="Courier New" w:eastAsia="Courier New" w:hAnsi="Courier New" w:cs="Courier New"/>
-          <w:color w:val="333333"/>
-          <w:sz w:val="16"/>
-        </w:rPr>
-        <w:t xml:space="preserve"> </w:t>
-      </w:r>
-    </w:p>
-    <w:p>
-      <w:pPr>
-        <w:numPr>
-          <w:ilvl w:val="0"/>
-          <w:numId w:val="2"/>
-        </w:numPr>
-        <w:spacing w:after="46"/>
-        <w:ind w:left="669" w:hanging="636"/>
-      </w:pPr>
-      <w:r>
-        <w:rPr>
-          <w:rFonts w:ascii="Courier New" w:eastAsia="Courier New" w:hAnsi="Courier New" w:cs="Courier New"/>
-          <w:color w:val="008000"/>
-          <w:sz w:val="16"/>
-        </w:rPr>
-        <w:t>/// Velocidad de desplazamiento</w:t>
-      </w:r>
-      <w:r>
-        <w:rPr>
-          <w:rFonts w:ascii="Courier New" w:eastAsia="Courier New" w:hAnsi="Courier New" w:cs="Courier New"/>
-          <w:color w:val="333333"/>
-          <w:sz w:val="16"/>
-        </w:rPr>
-        <w:t xml:space="preserve"> </w:t>
-      </w:r>
-    </w:p>
-    <w:p>
-      <w:pPr>
-        <w:numPr>
-          <w:ilvl w:val="0"/>
-          <w:numId w:val="2"/>
-        </w:numPr>
-        <w:spacing w:after="46"/>
-        <w:ind w:left="669" w:hanging="636"/>
-      </w:pPr>
-      <w:r>
-        <w:rPr>
-          <w:rFonts w:ascii="Courier New" w:eastAsia="Courier New" w:hAnsi="Courier New" w:cs="Courier New"/>
-          <w:color w:val="008000"/>
-          <w:sz w:val="16"/>
-        </w:rPr>
-        <w:t>/// &lt;/</w:t>
-      </w:r>
-      <w:proofErr w:type="spellStart"/>
-      <w:r>
-        <w:rPr>
-          <w:rFonts w:ascii="Courier New" w:eastAsia="Courier New" w:hAnsi="Courier New" w:cs="Courier New"/>
-          <w:color w:val="008000"/>
-          <w:sz w:val="16"/>
-        </w:rPr>
-        <w:t>summary</w:t>
-      </w:r>
-      <w:proofErr w:type="spellEnd"/>
-      <w:r>
-        <w:rPr>
-          <w:rFonts w:ascii="Courier New" w:eastAsia="Courier New" w:hAnsi="Courier New" w:cs="Courier New"/>
-          <w:color w:val="008000"/>
-          <w:sz w:val="16"/>
-        </w:rPr>
-        <w:t>&gt;</w:t>
-      </w:r>
-      <w:r>
-        <w:rPr>
-          <w:rFonts w:ascii="Courier New" w:eastAsia="Courier New" w:hAnsi="Courier New" w:cs="Courier New"/>
-          <w:color w:val="333333"/>
-          <w:sz w:val="16"/>
-        </w:rPr>
-        <w:t xml:space="preserve"> </w:t>
-      </w:r>
-    </w:p>
-    <w:p>
-      <w:pPr>
-        <w:numPr>
-          <w:ilvl w:val="0"/>
-          <w:numId w:val="2"/>
-        </w:numPr>
-        <w:spacing w:after="46"/>
-        <w:ind w:left="669" w:hanging="636"/>
-      </w:pPr>
-      <w:proofErr w:type="spellStart"/>
-      <w:r>
-        <w:rPr>
-          <w:rFonts w:ascii="Courier New" w:eastAsia="Courier New" w:hAnsi="Courier New" w:cs="Courier New"/>
-          <w:color w:val="0000FF"/>
-          <w:sz w:val="16"/>
-        </w:rPr>
-        <w:t>private</w:t>
-      </w:r>
-      <w:proofErr w:type="spellEnd"/>
-      <w:r>
-        <w:rPr>
-          <w:rFonts w:ascii="Courier New" w:eastAsia="Courier New" w:hAnsi="Courier New" w:cs="Courier New"/>
-          <w:color w:val="333333"/>
-          <w:sz w:val="16"/>
-        </w:rPr>
-        <w:t xml:space="preserve"> </w:t>
-      </w:r>
-      <w:proofErr w:type="spellStart"/>
-      <w:r>
-        <w:rPr>
-          <w:rFonts w:ascii="Courier New" w:eastAsia="Courier New" w:hAnsi="Courier New" w:cs="Courier New"/>
-          <w:color w:val="2B91AF"/>
-          <w:sz w:val="16"/>
-        </w:rPr>
-        <w:t>float</w:t>
-      </w:r>
-      <w:proofErr w:type="spellEnd"/>
-      <w:r>
-        <w:rPr>
-          <w:rFonts w:ascii="Courier New" w:eastAsia="Courier New" w:hAnsi="Courier New" w:cs="Courier New"/>
-          <w:color w:val="333333"/>
-          <w:sz w:val="16"/>
-        </w:rPr>
-        <w:t xml:space="preserve"> </w:t>
-      </w:r>
-      <w:proofErr w:type="spellStart"/>
-      <w:r>
-        <w:rPr>
-          <w:rFonts w:ascii="Courier New" w:eastAsia="Courier New" w:hAnsi="Courier New" w:cs="Courier New"/>
-          <w:color w:val="333333"/>
-          <w:sz w:val="16"/>
-        </w:rPr>
-        <w:t>speed</w:t>
-      </w:r>
-      <w:proofErr w:type="spellEnd"/>
-      <w:r>
-        <w:rPr>
-          <w:rFonts w:ascii="Courier New" w:eastAsia="Courier New" w:hAnsi="Courier New" w:cs="Courier New"/>
-          <w:color w:val="333333"/>
-          <w:sz w:val="16"/>
-        </w:rPr>
-        <w:t xml:space="preserve">; </w:t>
-      </w:r>
-    </w:p>
-    <w:p>
-      <w:pPr>
-        <w:numPr>
-          <w:ilvl w:val="0"/>
-          <w:numId w:val="2"/>
-        </w:numPr>
-        <w:spacing w:after="46"/>
-        <w:ind w:left="669" w:hanging="636"/>
-      </w:pPr>
-      <w:r>
-        <w:rPr>
-          <w:rFonts w:ascii="Courier New" w:eastAsia="Courier New" w:hAnsi="Courier New" w:cs="Courier New"/>
-          <w:color w:val="008000"/>
-          <w:sz w:val="16"/>
-        </w:rPr>
-        <w:t>/// &lt;</w:t>
-      </w:r>
-      <w:proofErr w:type="spellStart"/>
-      <w:r>
-        <w:rPr>
-          <w:rFonts w:ascii="Courier New" w:eastAsia="Courier New" w:hAnsi="Courier New" w:cs="Courier New"/>
-          <w:color w:val="008000"/>
-          <w:sz w:val="16"/>
-        </w:rPr>
-        <w:t>summary</w:t>
-      </w:r>
-      <w:proofErr w:type="spellEnd"/>
-      <w:r>
-        <w:rPr>
-          <w:rFonts w:ascii="Courier New" w:eastAsia="Courier New" w:hAnsi="Courier New" w:cs="Courier New"/>
-          <w:color w:val="008000"/>
-          <w:sz w:val="16"/>
-        </w:rPr>
-        <w:t>&gt;</w:t>
-      </w:r>
-      <w:r>
-        <w:rPr>
-          <w:rFonts w:ascii="Courier New" w:eastAsia="Courier New" w:hAnsi="Courier New" w:cs="Courier New"/>
-          <w:color w:val="333333"/>
-          <w:sz w:val="16"/>
-        </w:rPr>
-        <w:t xml:space="preserve"> </w:t>
-      </w:r>
-    </w:p>
-    <w:p>
-      <w:pPr>
-        <w:numPr>
-          <w:ilvl w:val="0"/>
-          <w:numId w:val="2"/>
-        </w:numPr>
-        <w:spacing w:after="46"/>
-        <w:ind w:left="669" w:hanging="636"/>
-      </w:pPr>
-      <w:r>
-        <w:rPr>
-          <w:rFonts w:ascii="Courier New" w:eastAsia="Courier New" w:hAnsi="Courier New" w:cs="Courier New"/>
-          <w:color w:val="008000"/>
-          <w:sz w:val="16"/>
-        </w:rPr>
-        <w:t xml:space="preserve">/// Representa el </w:t>
-      </w:r>
-      <w:proofErr w:type="spellStart"/>
-      <w:r>
-        <w:rPr>
-          <w:rFonts w:ascii="Courier New" w:eastAsia="Courier New" w:hAnsi="Courier New" w:cs="Courier New"/>
-          <w:color w:val="008000"/>
-          <w:sz w:val="16"/>
-        </w:rPr>
-        <w:t>transform</w:t>
-      </w:r>
-      <w:proofErr w:type="spellEnd"/>
-      <w:r>
-        <w:rPr>
-          <w:rFonts w:ascii="Courier New" w:eastAsia="Courier New" w:hAnsi="Courier New" w:cs="Courier New"/>
-          <w:color w:val="008000"/>
-          <w:sz w:val="16"/>
-        </w:rPr>
-        <w:t xml:space="preserve"> del punto A</w:t>
-      </w:r>
-      <w:r>
-        <w:rPr>
-          <w:rFonts w:ascii="Courier New" w:eastAsia="Courier New" w:hAnsi="Courier New" w:cs="Courier New"/>
-          <w:color w:val="333333"/>
-          <w:sz w:val="16"/>
-        </w:rPr>
-        <w:t xml:space="preserve"> </w:t>
-      </w:r>
-    </w:p>
-    <w:p>
-      <w:pPr>
-        <w:numPr>
-          <w:ilvl w:val="0"/>
-          <w:numId w:val="2"/>
-        </w:numPr>
-        <w:spacing w:after="46"/>
-        <w:ind w:left="669" w:hanging="636"/>
-      </w:pPr>
-      <w:r>
-        <w:rPr>
-          <w:rFonts w:ascii="Courier New" w:eastAsia="Courier New" w:hAnsi="Courier New" w:cs="Courier New"/>
-          <w:color w:val="008000"/>
-          <w:sz w:val="16"/>
-        </w:rPr>
-        <w:t>/// &lt;/</w:t>
-      </w:r>
-      <w:proofErr w:type="spellStart"/>
-      <w:r>
-        <w:rPr>
-          <w:rFonts w:ascii="Courier New" w:eastAsia="Courier New" w:hAnsi="Courier New" w:cs="Courier New"/>
-          <w:color w:val="008000"/>
-          <w:sz w:val="16"/>
-        </w:rPr>
-        <w:t>summary</w:t>
-      </w:r>
-      <w:proofErr w:type="spellEnd"/>
-      <w:r>
-        <w:rPr>
-          <w:rFonts w:ascii="Courier New" w:eastAsia="Courier New" w:hAnsi="Courier New" w:cs="Courier New"/>
-          <w:color w:val="008000"/>
-          <w:sz w:val="16"/>
-        </w:rPr>
-        <w:t>&gt;</w:t>
-      </w:r>
-      <w:r>
-        <w:rPr>
-          <w:rFonts w:ascii="Courier New" w:eastAsia="Courier New" w:hAnsi="Courier New" w:cs="Courier New"/>
-          <w:color w:val="333333"/>
-          <w:sz w:val="16"/>
-        </w:rPr>
-        <w:t xml:space="preserve"> </w:t>
-      </w:r>
-    </w:p>
-    <w:p>
-      <w:pPr>
-        <w:numPr>
-          <w:ilvl w:val="0"/>
-          <w:numId w:val="2"/>
-        </w:numPr>
-        <w:spacing w:after="46"/>
-        <w:ind w:left="669" w:hanging="636"/>
-      </w:pPr>
-      <w:r>
-        <w:rPr>
-          <w:rFonts w:ascii="Courier New" w:eastAsia="Courier New" w:hAnsi="Courier New" w:cs="Courier New"/>
-          <w:color w:val="333333"/>
-          <w:sz w:val="16"/>
-        </w:rPr>
-        <w:t>[</w:t>
-      </w:r>
-      <w:proofErr w:type="spellStart"/>
-      <w:r>
-        <w:rPr>
-          <w:rFonts w:ascii="Courier New" w:eastAsia="Courier New" w:hAnsi="Courier New" w:cs="Courier New"/>
-          <w:color w:val="333333"/>
-          <w:sz w:val="16"/>
-        </w:rPr>
-        <w:t>SerializeField</w:t>
-      </w:r>
-      <w:proofErr w:type="spellEnd"/>
-      <w:r>
-        <w:rPr>
-          <w:rFonts w:ascii="Courier New" w:eastAsia="Courier New" w:hAnsi="Courier New" w:cs="Courier New"/>
-          <w:color w:val="333333"/>
-          <w:sz w:val="16"/>
-        </w:rPr>
-        <w:t>]</w:t>
-      </w:r>
-      <w:proofErr w:type="spellStart"/>
-      <w:r>
-        <w:rPr>
-          <w:rFonts w:ascii="Courier New" w:eastAsia="Courier New" w:hAnsi="Courier New" w:cs="Courier New"/>
-          <w:color w:val="0000FF"/>
-          <w:sz w:val="16"/>
-        </w:rPr>
-        <w:t>private</w:t>
-      </w:r>
-      <w:proofErr w:type="spellEnd"/>
-      <w:r>
-        <w:rPr>
-          <w:rFonts w:ascii="Courier New" w:eastAsia="Courier New" w:hAnsi="Courier New" w:cs="Courier New"/>
-          <w:color w:val="333333"/>
-          <w:sz w:val="16"/>
-        </w:rPr>
-        <w:t xml:space="preserve"> </w:t>
-      </w:r>
-      <w:proofErr w:type="spellStart"/>
-      <w:r>
-        <w:rPr>
-          <w:rFonts w:ascii="Courier New" w:eastAsia="Courier New" w:hAnsi="Courier New" w:cs="Courier New"/>
-          <w:color w:val="333333"/>
-          <w:sz w:val="16"/>
-        </w:rPr>
-        <w:t>Transform</w:t>
-      </w:r>
-      <w:proofErr w:type="spellEnd"/>
-      <w:r>
-        <w:rPr>
-          <w:rFonts w:ascii="Courier New" w:eastAsia="Courier New" w:hAnsi="Courier New" w:cs="Courier New"/>
-          <w:color w:val="333333"/>
-          <w:sz w:val="16"/>
-        </w:rPr>
-        <w:t xml:space="preserve"> </w:t>
-      </w:r>
-      <w:proofErr w:type="spellStart"/>
-      <w:r>
-        <w:rPr>
-          <w:rFonts w:ascii="Courier New" w:eastAsia="Courier New" w:hAnsi="Courier New" w:cs="Courier New"/>
-          <w:color w:val="333333"/>
-          <w:sz w:val="16"/>
-        </w:rPr>
-        <w:t>pointA</w:t>
-      </w:r>
-      <w:proofErr w:type="spellEnd"/>
-      <w:r>
-        <w:rPr>
-          <w:rFonts w:ascii="Courier New" w:eastAsia="Courier New" w:hAnsi="Courier New" w:cs="Courier New"/>
-          <w:color w:val="333333"/>
-          <w:sz w:val="16"/>
-        </w:rPr>
-        <w:t xml:space="preserve">; </w:t>
-      </w:r>
-    </w:p>
-    <w:p>
-      <w:pPr>
-        <w:numPr>
-          <w:ilvl w:val="0"/>
-          <w:numId w:val="2"/>
-        </w:numPr>
-        <w:spacing w:after="46"/>
-        <w:ind w:left="669" w:hanging="636"/>
-      </w:pPr>
-      <w:r>
-        <w:rPr>
-          <w:rFonts w:ascii="Courier New" w:eastAsia="Courier New" w:hAnsi="Courier New" w:cs="Courier New"/>
-          <w:color w:val="008000"/>
-          <w:sz w:val="16"/>
-        </w:rPr>
-        <w:t>/// &lt;</w:t>
-      </w:r>
-      <w:proofErr w:type="spellStart"/>
-      <w:r>
-        <w:rPr>
-          <w:rFonts w:ascii="Courier New" w:eastAsia="Courier New" w:hAnsi="Courier New" w:cs="Courier New"/>
-          <w:color w:val="008000"/>
-          <w:sz w:val="16"/>
-        </w:rPr>
-        <w:t>summary</w:t>
-      </w:r>
-      <w:proofErr w:type="spellEnd"/>
-      <w:r>
-        <w:rPr>
-          <w:rFonts w:ascii="Courier New" w:eastAsia="Courier New" w:hAnsi="Courier New" w:cs="Courier New"/>
-          <w:color w:val="008000"/>
-          <w:sz w:val="16"/>
-        </w:rPr>
-        <w:t>&gt;</w:t>
-      </w:r>
-      <w:r>
-        <w:rPr>
-          <w:rFonts w:ascii="Courier New" w:eastAsia="Courier New" w:hAnsi="Courier New" w:cs="Courier New"/>
-          <w:color w:val="333333"/>
-          <w:sz w:val="16"/>
-        </w:rPr>
-        <w:t xml:space="preserve"> </w:t>
-      </w:r>
-    </w:p>
-    <w:p>
-      <w:pPr>
-        <w:numPr>
-          <w:ilvl w:val="0"/>
-          <w:numId w:val="2"/>
-        </w:numPr>
-        <w:spacing w:after="46"/>
-        <w:ind w:left="669" w:hanging="636"/>
-      </w:pPr>
-      <w:r>
-        <w:rPr>
-          <w:rFonts w:ascii="Courier New" w:eastAsia="Courier New" w:hAnsi="Courier New" w:cs="Courier New"/>
-          <w:color w:val="008000"/>
-          <w:sz w:val="16"/>
-        </w:rPr>
-        <w:lastRenderedPageBreak/>
-        <w:t xml:space="preserve">/// Representa el </w:t>
-      </w:r>
-      <w:proofErr w:type="spellStart"/>
-      <w:r>
-        <w:rPr>
-          <w:rFonts w:ascii="Courier New" w:eastAsia="Courier New" w:hAnsi="Courier New" w:cs="Courier New"/>
-          <w:color w:val="008000"/>
-          <w:sz w:val="16"/>
-        </w:rPr>
-        <w:t>transform</w:t>
-      </w:r>
-      <w:proofErr w:type="spellEnd"/>
-      <w:r>
-        <w:rPr>
-          <w:rFonts w:ascii="Courier New" w:eastAsia="Courier New" w:hAnsi="Courier New" w:cs="Courier New"/>
-          <w:color w:val="008000"/>
-          <w:sz w:val="16"/>
-        </w:rPr>
-        <w:t xml:space="preserve"> del punto B</w:t>
-      </w:r>
-      <w:r>
-        <w:rPr>
-          <w:rFonts w:ascii="Courier New" w:eastAsia="Courier New" w:hAnsi="Courier New" w:cs="Courier New"/>
-          <w:color w:val="333333"/>
-          <w:sz w:val="16"/>
-        </w:rPr>
-        <w:t xml:space="preserve"> </w:t>
-      </w:r>
-    </w:p>
-    <w:p>
-      <w:pPr>
-        <w:numPr>
-          <w:ilvl w:val="0"/>
-          <w:numId w:val="2"/>
-        </w:numPr>
-        <w:spacing w:after="46"/>
-        <w:ind w:left="669" w:hanging="636"/>
-      </w:pPr>
-      <w:r>
-        <w:rPr>
-          <w:rFonts w:ascii="Courier New" w:eastAsia="Courier New" w:hAnsi="Courier New" w:cs="Courier New"/>
-          <w:color w:val="008000"/>
-          <w:sz w:val="16"/>
-        </w:rPr>
-        <w:t>/// &lt;/</w:t>
-      </w:r>
-      <w:proofErr w:type="spellStart"/>
-      <w:r>
-        <w:rPr>
-          <w:rFonts w:ascii="Courier New" w:eastAsia="Courier New" w:hAnsi="Courier New" w:cs="Courier New"/>
-          <w:color w:val="008000"/>
-          <w:sz w:val="16"/>
-        </w:rPr>
-        <w:t>summary</w:t>
-      </w:r>
-      <w:proofErr w:type="spellEnd"/>
-      <w:r>
-        <w:rPr>
-          <w:rFonts w:ascii="Courier New" w:eastAsia="Courier New" w:hAnsi="Courier New" w:cs="Courier New"/>
-          <w:color w:val="008000"/>
-          <w:sz w:val="16"/>
-        </w:rPr>
-        <w:t>&gt;</w:t>
-      </w:r>
-      <w:r>
-        <w:rPr>
-          <w:rFonts w:ascii="Courier New" w:eastAsia="Courier New" w:hAnsi="Courier New" w:cs="Courier New"/>
-          <w:color w:val="333333"/>
-          <w:sz w:val="16"/>
-        </w:rPr>
-        <w:t xml:space="preserve"> </w:t>
-      </w:r>
-    </w:p>
-    <w:p>
-      <w:pPr>
-        <w:numPr>
-          <w:ilvl w:val="0"/>
-          <w:numId w:val="2"/>
-        </w:numPr>
-        <w:spacing w:after="46"/>
-        <w:ind w:left="669" w:hanging="636"/>
-      </w:pPr>
-      <w:r>
-        <w:rPr>
-          <w:rFonts w:ascii="Courier New" w:eastAsia="Courier New" w:hAnsi="Courier New" w:cs="Courier New"/>
-          <w:color w:val="333333"/>
-          <w:sz w:val="16"/>
-        </w:rPr>
-        <w:t>[</w:t>
-      </w:r>
-      <w:proofErr w:type="spellStart"/>
-      <w:r>
-        <w:rPr>
-          <w:rFonts w:ascii="Courier New" w:eastAsia="Courier New" w:hAnsi="Courier New" w:cs="Courier New"/>
-          <w:color w:val="333333"/>
-          <w:sz w:val="16"/>
-        </w:rPr>
-        <w:t>SerializeField</w:t>
-      </w:r>
-      <w:proofErr w:type="spellEnd"/>
-      <w:r>
-        <w:rPr>
-          <w:rFonts w:ascii="Courier New" w:eastAsia="Courier New" w:hAnsi="Courier New" w:cs="Courier New"/>
-          <w:color w:val="333333"/>
-          <w:sz w:val="16"/>
-        </w:rPr>
-        <w:t>]</w:t>
-      </w:r>
-      <w:proofErr w:type="spellStart"/>
-      <w:r>
-        <w:rPr>
-          <w:rFonts w:ascii="Courier New" w:eastAsia="Courier New" w:hAnsi="Courier New" w:cs="Courier New"/>
-          <w:color w:val="0000FF"/>
-          <w:sz w:val="16"/>
-        </w:rPr>
-        <w:t>private</w:t>
-      </w:r>
-      <w:proofErr w:type="spellEnd"/>
-      <w:r>
-        <w:rPr>
-          <w:rFonts w:ascii="Courier New" w:eastAsia="Courier New" w:hAnsi="Courier New" w:cs="Courier New"/>
-          <w:color w:val="333333"/>
-          <w:sz w:val="16"/>
-        </w:rPr>
-        <w:t xml:space="preserve"> </w:t>
-      </w:r>
-      <w:proofErr w:type="spellStart"/>
-      <w:r>
-        <w:rPr>
-          <w:rFonts w:ascii="Courier New" w:eastAsia="Courier New" w:hAnsi="Courier New" w:cs="Courier New"/>
-          <w:color w:val="333333"/>
-          <w:sz w:val="16"/>
-        </w:rPr>
-        <w:t>Transform</w:t>
-      </w:r>
-      <w:proofErr w:type="spellEnd"/>
-      <w:r>
-        <w:rPr>
-          <w:rFonts w:ascii="Courier New" w:eastAsia="Courier New" w:hAnsi="Courier New" w:cs="Courier New"/>
-          <w:color w:val="333333"/>
-          <w:sz w:val="16"/>
-        </w:rPr>
-        <w:t xml:space="preserve"> </w:t>
-      </w:r>
-      <w:proofErr w:type="spellStart"/>
-      <w:r>
-        <w:rPr>
-          <w:rFonts w:ascii="Courier New" w:eastAsia="Courier New" w:hAnsi="Courier New" w:cs="Courier New"/>
-          <w:color w:val="333333"/>
-          <w:sz w:val="16"/>
-        </w:rPr>
-        <w:t>pointB</w:t>
-      </w:r>
-      <w:proofErr w:type="spellEnd"/>
-      <w:r>
-        <w:rPr>
-          <w:rFonts w:ascii="Courier New" w:eastAsia="Courier New" w:hAnsi="Courier New" w:cs="Courier New"/>
-          <w:color w:val="333333"/>
-          <w:sz w:val="16"/>
-        </w:rPr>
-        <w:t xml:space="preserve">; </w:t>
-      </w:r>
-    </w:p>
-    <w:p>
-      <w:pPr>
-        <w:numPr>
-          <w:ilvl w:val="0"/>
-          <w:numId w:val="2"/>
-        </w:numPr>
-        <w:spacing w:after="48"/>
-        <w:ind w:left="669" w:hanging="636"/>
-      </w:pPr>
-      <w:r>
-        <w:rPr>
-          <w:rFonts w:ascii="Courier New" w:eastAsia="Courier New" w:hAnsi="Courier New" w:cs="Courier New"/>
-          <w:color w:val="0000FF"/>
-          <w:sz w:val="16"/>
-        </w:rPr>
-        <w:t>#endregion</w:t>
-      </w:r>
-      <w:r>
-        <w:rPr>
-          <w:rFonts w:ascii="Courier New" w:eastAsia="Courier New" w:hAnsi="Courier New" w:cs="Courier New"/>
-          <w:color w:val="333333"/>
-          <w:sz w:val="16"/>
-        </w:rPr>
-        <w:t xml:space="preserve"> </w:t>
-      </w:r>
-    </w:p>
-    <w:p>
-      <w:pPr>
-        <w:spacing w:after="46"/>
-        <w:ind w:left="43" w:hanging="10"/>
-      </w:pPr>
-      <w:r>
-        <w:rPr>
-          <w:rFonts w:ascii="Courier New" w:eastAsia="Courier New" w:hAnsi="Courier New" w:cs="Courier New"/>
-          <w:color w:val="333333"/>
-          <w:sz w:val="16"/>
-        </w:rPr>
-        <w:t xml:space="preserve">26  </w:t>
-      </w:r>
-    </w:p>
-    <w:p>
-      <w:pPr>
-        <w:pStyle w:val="Ttulo2"/>
-        <w:ind w:left="43"/>
-      </w:pPr>
-      <w:r>
-        <w:rPr>
-          <w:color w:val="333333"/>
-        </w:rPr>
-        <w:t xml:space="preserve">27     </w:t>
-      </w:r>
-      <w:r>
-        <w:t xml:space="preserve">#region Unity </w:t>
-      </w:r>
-      <w:proofErr w:type="spellStart"/>
-      <w:r>
-        <w:t>life</w:t>
-      </w:r>
-      <w:proofErr w:type="spellEnd"/>
-      <w:r>
-        <w:t xml:space="preserve"> </w:t>
-      </w:r>
-      <w:proofErr w:type="spellStart"/>
-      <w:r>
-        <w:t>cycle</w:t>
-      </w:r>
-      <w:proofErr w:type="spellEnd"/>
-      <w:r>
-        <w:rPr>
-          <w:color w:val="333333"/>
-        </w:rPr>
-        <w:t xml:space="preserve"> </w:t>
-      </w:r>
-    </w:p>
-    <w:p>
-      <w:pPr>
-        <w:spacing w:after="46"/>
-        <w:ind w:left="43" w:hanging="10"/>
-      </w:pPr>
-      <w:r>
-        <w:rPr>
-          <w:rFonts w:ascii="Courier New" w:eastAsia="Courier New" w:hAnsi="Courier New" w:cs="Courier New"/>
-          <w:color w:val="333333"/>
-          <w:sz w:val="16"/>
-        </w:rPr>
-        <w:t xml:space="preserve">28  </w:t>
-      </w:r>
-    </w:p>
-    <w:p>
-      <w:pPr>
-        <w:numPr>
-          <w:ilvl w:val="0"/>
-          <w:numId w:val="3"/>
-        </w:numPr>
-        <w:spacing w:after="46"/>
-        <w:ind w:hanging="1020"/>
-        <w:rPr>
-          <w:lang w:val="en-GB"/>
-        </w:rPr>
-      </w:pPr>
-      <w:r>
-        <w:rPr>
-          <w:rFonts w:ascii="Courier New" w:eastAsia="Courier New" w:hAnsi="Courier New" w:cs="Courier New"/>
-          <w:color w:val="008000"/>
-          <w:sz w:val="16"/>
-          <w:lang w:val="en-GB"/>
-        </w:rPr>
-        <w:t xml:space="preserve">// Start is called once before the first execution of Update after the </w:t>
-      </w:r>
-    </w:p>
-    <w:p>
-      <w:pPr>
-        <w:numPr>
-          <w:ilvl w:val="0"/>
-          <w:numId w:val="3"/>
-        </w:numPr>
-        <w:spacing w:after="46"/>
-        <w:ind w:hanging="1020"/>
-      </w:pPr>
-      <w:proofErr w:type="spellStart"/>
-      <w:r>
-        <w:rPr>
-          <w:rFonts w:ascii="Courier New" w:eastAsia="Courier New" w:hAnsi="Courier New" w:cs="Courier New"/>
-          <w:color w:val="008000"/>
-          <w:sz w:val="16"/>
-        </w:rPr>
-        <w:t>MonoBehaviour</w:t>
-      </w:r>
-      <w:proofErr w:type="spellEnd"/>
-      <w:r>
-        <w:rPr>
-          <w:rFonts w:ascii="Courier New" w:eastAsia="Courier New" w:hAnsi="Courier New" w:cs="Courier New"/>
-          <w:color w:val="008000"/>
-          <w:sz w:val="16"/>
-        </w:rPr>
-        <w:t xml:space="preserve"> </w:t>
-      </w:r>
-      <w:proofErr w:type="spellStart"/>
-      <w:r>
-        <w:rPr>
-          <w:rFonts w:ascii="Courier New" w:eastAsia="Courier New" w:hAnsi="Courier New" w:cs="Courier New"/>
-          <w:color w:val="008000"/>
-          <w:sz w:val="16"/>
-        </w:rPr>
-        <w:t>is</w:t>
-      </w:r>
-      <w:proofErr w:type="spellEnd"/>
-      <w:r>
-        <w:rPr>
-          <w:rFonts w:ascii="Courier New" w:eastAsia="Courier New" w:hAnsi="Courier New" w:cs="Courier New"/>
-          <w:color w:val="008000"/>
-          <w:sz w:val="16"/>
-        </w:rPr>
-        <w:t xml:space="preserve"> </w:t>
-      </w:r>
-      <w:proofErr w:type="spellStart"/>
-      <w:r>
-        <w:rPr>
-          <w:rFonts w:ascii="Courier New" w:eastAsia="Courier New" w:hAnsi="Courier New" w:cs="Courier New"/>
-          <w:color w:val="008000"/>
-          <w:sz w:val="16"/>
-        </w:rPr>
-        <w:t>created</w:t>
-      </w:r>
-      <w:proofErr w:type="spellEnd"/>
-      <w:r>
-        <w:rPr>
-          <w:rFonts w:ascii="Courier New" w:eastAsia="Courier New" w:hAnsi="Courier New" w:cs="Courier New"/>
-          <w:color w:val="333333"/>
-          <w:sz w:val="16"/>
-        </w:rPr>
-        <w:t xml:space="preserve"> </w:t>
-      </w:r>
-    </w:p>
-    <w:p>
-      <w:pPr>
-        <w:numPr>
-          <w:ilvl w:val="0"/>
-          <w:numId w:val="3"/>
-        </w:numPr>
-        <w:spacing w:after="46"/>
-        <w:ind w:hanging="1020"/>
-      </w:pPr>
-      <w:proofErr w:type="spellStart"/>
-      <w:r>
-        <w:rPr>
-          <w:rFonts w:ascii="Courier New" w:eastAsia="Courier New" w:hAnsi="Courier New" w:cs="Courier New"/>
-          <w:color w:val="0000FF"/>
-          <w:sz w:val="16"/>
-        </w:rPr>
-        <w:t>void</w:t>
-      </w:r>
-      <w:proofErr w:type="spellEnd"/>
-      <w:r>
-        <w:rPr>
-          <w:rFonts w:ascii="Courier New" w:eastAsia="Courier New" w:hAnsi="Courier New" w:cs="Courier New"/>
-          <w:color w:val="333333"/>
-          <w:sz w:val="16"/>
-        </w:rPr>
-        <w:t xml:space="preserve"> </w:t>
-      </w:r>
-      <w:proofErr w:type="spellStart"/>
-      <w:r>
-        <w:rPr>
-          <w:rFonts w:ascii="Courier New" w:eastAsia="Courier New" w:hAnsi="Courier New" w:cs="Courier New"/>
-          <w:color w:val="333333"/>
-          <w:sz w:val="16"/>
-        </w:rPr>
-        <w:t>Start</w:t>
-      </w:r>
-      <w:proofErr w:type="spellEnd"/>
-      <w:r>
-        <w:rPr>
-          <w:rFonts w:ascii="Courier New" w:eastAsia="Courier New" w:hAnsi="Courier New" w:cs="Courier New"/>
-          <w:color w:val="333333"/>
-          <w:sz w:val="16"/>
-        </w:rPr>
-        <w:t xml:space="preserve">() </w:t>
-      </w:r>
-    </w:p>
-    <w:p>
-      <w:pPr>
-        <w:numPr>
-          <w:ilvl w:val="0"/>
-          <w:numId w:val="3"/>
-        </w:numPr>
-        <w:spacing w:after="46"/>
-        <w:ind w:hanging="1020"/>
-      </w:pPr>
-      <w:r>
-        <w:rPr>
-          <w:rFonts w:ascii="Courier New" w:eastAsia="Courier New" w:hAnsi="Courier New" w:cs="Courier New"/>
-          <w:color w:val="333333"/>
-          <w:sz w:val="16"/>
-        </w:rPr>
-        <w:t xml:space="preserve">{ </w:t>
-      </w:r>
-    </w:p>
-    <w:p>
-      <w:pPr>
-        <w:numPr>
-          <w:ilvl w:val="0"/>
-          <w:numId w:val="3"/>
-        </w:numPr>
-        <w:spacing w:after="46"/>
-        <w:ind w:hanging="1020"/>
-      </w:pPr>
-      <w:proofErr w:type="spellStart"/>
-      <w:r>
-        <w:rPr>
-          <w:rFonts w:ascii="Courier New" w:eastAsia="Courier New" w:hAnsi="Courier New" w:cs="Courier New"/>
-          <w:color w:val="333333"/>
-          <w:sz w:val="16"/>
-        </w:rPr>
-        <w:t>currentTarget</w:t>
-      </w:r>
-      <w:proofErr w:type="spellEnd"/>
-      <w:r>
-        <w:rPr>
-          <w:rFonts w:ascii="Courier New" w:eastAsia="Courier New" w:hAnsi="Courier New" w:cs="Courier New"/>
-          <w:color w:val="333333"/>
-          <w:sz w:val="16"/>
-        </w:rPr>
-        <w:t xml:space="preserve"> = </w:t>
-      </w:r>
-      <w:proofErr w:type="spellStart"/>
-      <w:r>
-        <w:rPr>
-          <w:rFonts w:ascii="Courier New" w:eastAsia="Courier New" w:hAnsi="Courier New" w:cs="Courier New"/>
-          <w:color w:val="333333"/>
-          <w:sz w:val="16"/>
-        </w:rPr>
-        <w:t>pointA</w:t>
-      </w:r>
-      <w:proofErr w:type="spellEnd"/>
-      <w:r>
-        <w:rPr>
-          <w:rFonts w:ascii="Courier New" w:eastAsia="Courier New" w:hAnsi="Courier New" w:cs="Courier New"/>
-          <w:color w:val="333333"/>
-          <w:sz w:val="16"/>
-        </w:rPr>
-        <w:t xml:space="preserve">; </w:t>
-      </w:r>
-    </w:p>
-    <w:p>
-      <w:pPr>
-        <w:numPr>
-          <w:ilvl w:val="0"/>
-          <w:numId w:val="3"/>
-        </w:numPr>
-        <w:spacing w:after="46"/>
-        <w:ind w:hanging="1020"/>
-      </w:pPr>
-      <w:proofErr w:type="spellStart"/>
-      <w:r>
-        <w:rPr>
-          <w:rFonts w:ascii="Courier New" w:eastAsia="Courier New" w:hAnsi="Courier New" w:cs="Courier New"/>
-          <w:color w:val="333333"/>
-          <w:sz w:val="16"/>
-        </w:rPr>
-        <w:t>speed</w:t>
-      </w:r>
-      <w:proofErr w:type="spellEnd"/>
-      <w:r>
-        <w:rPr>
-          <w:rFonts w:ascii="Courier New" w:eastAsia="Courier New" w:hAnsi="Courier New" w:cs="Courier New"/>
-          <w:color w:val="333333"/>
-          <w:sz w:val="16"/>
-        </w:rPr>
-        <w:t xml:space="preserve"> = 2f; </w:t>
-      </w:r>
-    </w:p>
-    <w:p>
-      <w:pPr>
-        <w:numPr>
-          <w:ilvl w:val="0"/>
-          <w:numId w:val="3"/>
-        </w:numPr>
-        <w:spacing w:after="46"/>
-        <w:ind w:hanging="1020"/>
-      </w:pPr>
-      <w:r>
-        <w:rPr>
-          <w:rFonts w:ascii="Courier New" w:eastAsia="Courier New" w:hAnsi="Courier New" w:cs="Courier New"/>
-          <w:color w:val="333333"/>
-          <w:sz w:val="16"/>
-        </w:rPr>
-        <w:t xml:space="preserve">} </w:t>
-      </w:r>
-    </w:p>
-    <w:p>
-      <w:pPr>
-        <w:spacing w:after="46"/>
-        <w:ind w:left="43" w:hanging="10"/>
-      </w:pPr>
-      <w:r>
-        <w:rPr>
-          <w:rFonts w:ascii="Courier New" w:eastAsia="Courier New" w:hAnsi="Courier New" w:cs="Courier New"/>
-          <w:color w:val="333333"/>
-          <w:sz w:val="16"/>
-        </w:rPr>
-        <w:t xml:space="preserve">36  </w:t>
-      </w:r>
-    </w:p>
-    <w:p>
-      <w:pPr>
-        <w:numPr>
-          <w:ilvl w:val="0"/>
-          <w:numId w:val="4"/>
-        </w:numPr>
-        <w:spacing w:after="46"/>
-        <w:ind w:hanging="1020"/>
-        <w:rPr>
-          <w:lang w:val="en-GB"/>
-        </w:rPr>
-      </w:pPr>
-      <w:r>
-        <w:rPr>
-          <w:rFonts w:ascii="Courier New" w:eastAsia="Courier New" w:hAnsi="Courier New" w:cs="Courier New"/>
-          <w:color w:val="008000"/>
-          <w:sz w:val="16"/>
-          <w:lang w:val="en-GB"/>
-        </w:rPr>
-        <w:t>// Update is called once per frame</w:t>
-      </w:r>
-      <w:r>
-        <w:rPr>
-          <w:rFonts w:ascii="Courier New" w:eastAsia="Courier New" w:hAnsi="Courier New" w:cs="Courier New"/>
-          <w:color w:val="333333"/>
-          <w:sz w:val="16"/>
-          <w:lang w:val="en-GB"/>
-        </w:rPr>
-        <w:t xml:space="preserve"> </w:t>
-      </w:r>
-    </w:p>
-    <w:p>
-      <w:pPr>
-        <w:numPr>
-          <w:ilvl w:val="0"/>
-          <w:numId w:val="4"/>
-        </w:numPr>
-        <w:spacing w:after="46"/>
-        <w:ind w:hanging="1020"/>
-      </w:pPr>
-      <w:proofErr w:type="spellStart"/>
-      <w:r>
-        <w:rPr>
-          <w:rFonts w:ascii="Courier New" w:eastAsia="Courier New" w:hAnsi="Courier New" w:cs="Courier New"/>
-          <w:color w:val="0000FF"/>
-          <w:sz w:val="16"/>
-        </w:rPr>
-        <w:t>void</w:t>
-      </w:r>
-      <w:proofErr w:type="spellEnd"/>
-      <w:r>
-        <w:rPr>
-          <w:rFonts w:ascii="Courier New" w:eastAsia="Courier New" w:hAnsi="Courier New" w:cs="Courier New"/>
-          <w:color w:val="333333"/>
-          <w:sz w:val="16"/>
-        </w:rPr>
-        <w:t xml:space="preserve"> </w:t>
-      </w:r>
-      <w:proofErr w:type="spellStart"/>
-      <w:r>
-        <w:rPr>
-          <w:rFonts w:ascii="Courier New" w:eastAsia="Courier New" w:hAnsi="Courier New" w:cs="Courier New"/>
-          <w:color w:val="333333"/>
-          <w:sz w:val="16"/>
-        </w:rPr>
-        <w:t>Update</w:t>
-      </w:r>
-      <w:proofErr w:type="spellEnd"/>
-      <w:r>
-        <w:rPr>
-          <w:rFonts w:ascii="Courier New" w:eastAsia="Courier New" w:hAnsi="Courier New" w:cs="Courier New"/>
-          <w:color w:val="333333"/>
-          <w:sz w:val="16"/>
-        </w:rPr>
-        <w:t xml:space="preserve">() </w:t>
-      </w:r>
-    </w:p>
-    <w:p>
-      <w:pPr>
-        <w:numPr>
-          <w:ilvl w:val="0"/>
-          <w:numId w:val="4"/>
-        </w:numPr>
-        <w:spacing w:after="46"/>
-        <w:ind w:hanging="1020"/>
-      </w:pPr>
-      <w:r>
-        <w:rPr>
-          <w:rFonts w:ascii="Courier New" w:eastAsia="Courier New" w:hAnsi="Courier New" w:cs="Courier New"/>
-          <w:color w:val="333333"/>
-          <w:sz w:val="16"/>
-        </w:rPr>
-        <w:t xml:space="preserve">{ </w:t>
-      </w:r>
-    </w:p>
-    <w:p>
-      <w:pPr>
-        <w:numPr>
-          <w:ilvl w:val="0"/>
-          <w:numId w:val="4"/>
-        </w:numPr>
-        <w:spacing w:after="46"/>
-        <w:ind w:hanging="1020"/>
-      </w:pPr>
-      <w:proofErr w:type="spellStart"/>
-      <w:r>
-        <w:rPr>
-          <w:rFonts w:ascii="Courier New" w:eastAsia="Courier New" w:hAnsi="Courier New" w:cs="Courier New"/>
-          <w:color w:val="333333"/>
-          <w:sz w:val="16"/>
-        </w:rPr>
-        <w:t>Move</w:t>
-      </w:r>
-      <w:proofErr w:type="spellEnd"/>
-      <w:r>
-        <w:rPr>
-          <w:rFonts w:ascii="Courier New" w:eastAsia="Courier New" w:hAnsi="Courier New" w:cs="Courier New"/>
-          <w:color w:val="333333"/>
-          <w:sz w:val="16"/>
-        </w:rPr>
-        <w:t xml:space="preserve">(); </w:t>
-      </w:r>
-    </w:p>
-    <w:p>
-      <w:pPr>
-        <w:numPr>
-          <w:ilvl w:val="0"/>
-          <w:numId w:val="4"/>
-        </w:numPr>
-        <w:spacing w:after="46"/>
-        <w:ind w:hanging="1020"/>
-      </w:pPr>
-      <w:r>
-        <w:rPr>
-          <w:rFonts w:ascii="Courier New" w:eastAsia="Courier New" w:hAnsi="Courier New" w:cs="Courier New"/>
-          <w:color w:val="333333"/>
-          <w:sz w:val="16"/>
-        </w:rPr>
-        <w:t xml:space="preserve">} </w:t>
-      </w:r>
-    </w:p>
-    <w:p>
-      <w:pPr>
-        <w:numPr>
-          <w:ilvl w:val="0"/>
-          <w:numId w:val="4"/>
-        </w:numPr>
-        <w:spacing w:after="48"/>
-        <w:ind w:hanging="1020"/>
-      </w:pPr>
-      <w:r>
-        <w:rPr>
-          <w:rFonts w:ascii="Courier New" w:eastAsia="Courier New" w:hAnsi="Courier New" w:cs="Courier New"/>
-          <w:color w:val="0000FF"/>
-          <w:sz w:val="16"/>
-        </w:rPr>
-        <w:t>#endregion</w:t>
-      </w:r>
-      <w:r>
-        <w:rPr>
-          <w:rFonts w:ascii="Courier New" w:eastAsia="Courier New" w:hAnsi="Courier New" w:cs="Courier New"/>
-          <w:color w:val="333333"/>
-          <w:sz w:val="16"/>
-        </w:rPr>
-        <w:t xml:space="preserve"> </w:t>
-      </w:r>
-    </w:p>
-    <w:p>
-      <w:pPr>
-        <w:spacing w:after="46"/>
-        <w:ind w:left="43" w:hanging="10"/>
-      </w:pPr>
-      <w:r>
-        <w:rPr>
-          <w:rFonts w:ascii="Courier New" w:eastAsia="Courier New" w:hAnsi="Courier New" w:cs="Courier New"/>
-          <w:color w:val="333333"/>
-          <w:sz w:val="16"/>
-        </w:rPr>
-        <w:t xml:space="preserve">43  </w:t>
-      </w:r>
-    </w:p>
-    <w:p>
-      <w:pPr>
-        <w:pStyle w:val="Ttulo2"/>
-        <w:ind w:left="43"/>
-      </w:pPr>
-      <w:r>
-        <w:rPr>
-          <w:color w:val="333333"/>
-        </w:rPr>
-        <w:t xml:space="preserve">44     </w:t>
-      </w:r>
-      <w:r>
-        <w:t xml:space="preserve">#region </w:t>
-      </w:r>
-      <w:proofErr w:type="spellStart"/>
-      <w:r>
-        <w:t>methods</w:t>
-      </w:r>
-      <w:proofErr w:type="spellEnd"/>
-      <w:r>
-        <w:rPr>
-          <w:color w:val="333333"/>
-        </w:rPr>
-        <w:t xml:space="preserve"> </w:t>
-      </w:r>
-    </w:p>
-    <w:p>
-      <w:pPr>
-        <w:numPr>
-          <w:ilvl w:val="0"/>
-          <w:numId w:val="5"/>
-        </w:numPr>
-        <w:spacing w:after="46"/>
-        <w:ind w:left="669" w:hanging="636"/>
-      </w:pPr>
-      <w:r>
-        <w:rPr>
-          <w:rFonts w:ascii="Courier New" w:eastAsia="Courier New" w:hAnsi="Courier New" w:cs="Courier New"/>
-          <w:color w:val="008000"/>
-          <w:sz w:val="16"/>
-        </w:rPr>
-        <w:t>/// &lt;</w:t>
-      </w:r>
-      <w:proofErr w:type="spellStart"/>
-      <w:r>
-        <w:rPr>
-          <w:rFonts w:ascii="Courier New" w:eastAsia="Courier New" w:hAnsi="Courier New" w:cs="Courier New"/>
-          <w:color w:val="008000"/>
-          <w:sz w:val="16"/>
-        </w:rPr>
-        <w:t>summary</w:t>
-      </w:r>
-      <w:proofErr w:type="spellEnd"/>
-      <w:r>
-        <w:rPr>
-          <w:rFonts w:ascii="Courier New" w:eastAsia="Courier New" w:hAnsi="Courier New" w:cs="Courier New"/>
-          <w:color w:val="008000"/>
-          <w:sz w:val="16"/>
-        </w:rPr>
-        <w:t>&gt;</w:t>
-      </w:r>
-      <w:r>
-        <w:rPr>
-          <w:rFonts w:ascii="Courier New" w:eastAsia="Courier New" w:hAnsi="Courier New" w:cs="Courier New"/>
-          <w:color w:val="333333"/>
-          <w:sz w:val="16"/>
-        </w:rPr>
-        <w:t xml:space="preserve"> </w:t>
-      </w:r>
-    </w:p>
-    <w:p>
-      <w:pPr>
-        <w:numPr>
-          <w:ilvl w:val="0"/>
-          <w:numId w:val="5"/>
-        </w:numPr>
-        <w:spacing w:after="46"/>
-        <w:ind w:left="669" w:hanging="636"/>
-      </w:pPr>
-      <w:r>
-        <w:rPr>
-          <w:rFonts w:ascii="Courier New" w:eastAsia="Courier New" w:hAnsi="Courier New" w:cs="Courier New"/>
-          <w:color w:val="008000"/>
-          <w:sz w:val="16"/>
-        </w:rPr>
-        <w:t xml:space="preserve">/// Actualiza la posición del enemigo hacia el </w:t>
-      </w:r>
-      <w:proofErr w:type="spellStart"/>
-      <w:r>
-        <w:rPr>
-          <w:rFonts w:ascii="Courier New" w:eastAsia="Courier New" w:hAnsi="Courier New" w:cs="Courier New"/>
-          <w:color w:val="008000"/>
-          <w:sz w:val="16"/>
-        </w:rPr>
-        <w:t>objetivoActual</w:t>
-      </w:r>
-      <w:proofErr w:type="spellEnd"/>
-      <w:r>
-        <w:rPr>
-          <w:rFonts w:ascii="Courier New" w:eastAsia="Courier New" w:hAnsi="Courier New" w:cs="Courier New"/>
-          <w:color w:val="333333"/>
-          <w:sz w:val="16"/>
-        </w:rPr>
-        <w:t xml:space="preserve"> </w:t>
-      </w:r>
-    </w:p>
-    <w:p>
-      <w:pPr>
-        <w:numPr>
-          <w:ilvl w:val="0"/>
-          <w:numId w:val="5"/>
-        </w:numPr>
-        <w:spacing w:after="46"/>
-        <w:ind w:left="669" w:hanging="636"/>
-      </w:pPr>
-      <w:r>
-        <w:rPr>
-          <w:rFonts w:ascii="Courier New" w:eastAsia="Courier New" w:hAnsi="Courier New" w:cs="Courier New"/>
-          <w:color w:val="008000"/>
-          <w:sz w:val="16"/>
-        </w:rPr>
-        <w:t>/// &lt;/</w:t>
-      </w:r>
-      <w:proofErr w:type="spellStart"/>
-      <w:r>
-        <w:rPr>
-          <w:rFonts w:ascii="Courier New" w:eastAsia="Courier New" w:hAnsi="Courier New" w:cs="Courier New"/>
-          <w:color w:val="008000"/>
-          <w:sz w:val="16"/>
-        </w:rPr>
-        <w:t>summary</w:t>
-      </w:r>
-      <w:proofErr w:type="spellEnd"/>
-      <w:r>
-        <w:rPr>
-          <w:rFonts w:ascii="Courier New" w:eastAsia="Courier New" w:hAnsi="Courier New" w:cs="Courier New"/>
-          <w:color w:val="008000"/>
-          <w:sz w:val="16"/>
-        </w:rPr>
-        <w:t>&gt;</w:t>
-      </w:r>
-      <w:r>
-        <w:rPr>
-          <w:rFonts w:ascii="Courier New" w:eastAsia="Courier New" w:hAnsi="Courier New" w:cs="Courier New"/>
-          <w:color w:val="333333"/>
-          <w:sz w:val="16"/>
-        </w:rPr>
-        <w:t xml:space="preserve"> </w:t>
-      </w:r>
-    </w:p>
-    <w:p>
-      <w:pPr>
-        <w:pStyle w:val="Ttulo2"/>
-        <w:ind w:left="43"/>
-      </w:pPr>
-      <w:r>
-        <w:rPr>
-          <w:color w:val="333333"/>
-        </w:rPr>
-        <w:t xml:space="preserve">48     </w:t>
-      </w:r>
-      <w:proofErr w:type="spellStart"/>
-      <w:r>
-        <w:t>public</w:t>
-      </w:r>
-      <w:proofErr w:type="spellEnd"/>
-      <w:r>
-        <w:rPr>
-          <w:color w:val="333333"/>
-        </w:rPr>
-        <w:t xml:space="preserve"> </w:t>
-      </w:r>
-      <w:proofErr w:type="spellStart"/>
-      <w:r>
-        <w:t>void</w:t>
-      </w:r>
-      <w:proofErr w:type="spellEnd"/>
-      <w:r>
-        <w:rPr>
-          <w:color w:val="333333"/>
-        </w:rPr>
-        <w:t xml:space="preserve"> </w:t>
-      </w:r>
-      <w:proofErr w:type="spellStart"/>
-      <w:r>
-        <w:rPr>
-          <w:color w:val="333333"/>
-        </w:rPr>
-        <w:t>Move</w:t>
-      </w:r>
-      <w:proofErr w:type="spellEnd"/>
-      <w:r>
-        <w:rPr>
-          <w:color w:val="333333"/>
-        </w:rPr>
-        <w:t xml:space="preserve">() </w:t>
-      </w:r>
-    </w:p>
-    <w:p>
-      <w:pPr>
-        <w:numPr>
-          <w:ilvl w:val="0"/>
-          <w:numId w:val="6"/>
-        </w:numPr>
-        <w:spacing w:after="46"/>
-        <w:ind w:hanging="1404"/>
-      </w:pPr>
-      <w:r>
-        <w:rPr>
-          <w:rFonts w:ascii="Courier New" w:eastAsia="Courier New" w:hAnsi="Courier New" w:cs="Courier New"/>
-          <w:color w:val="333333"/>
-          <w:sz w:val="16"/>
-        </w:rPr>
-        <w:t xml:space="preserve">{ </w:t>
-      </w:r>
-    </w:p>
-    <w:p>
-      <w:pPr>
-        <w:numPr>
-          <w:ilvl w:val="0"/>
-          <w:numId w:val="6"/>
-        </w:numPr>
-        <w:spacing w:after="46"/>
-        <w:ind w:hanging="1404"/>
-      </w:pPr>
-      <w:r>
-        <w:rPr>
-          <w:rFonts w:ascii="Courier New" w:eastAsia="Courier New" w:hAnsi="Courier New" w:cs="Courier New"/>
-          <w:color w:val="008000"/>
-          <w:sz w:val="16"/>
-        </w:rPr>
-        <w:t>// Cambio de posición</w:t>
-      </w:r>
-      <w:r>
-        <w:rPr>
-          <w:rFonts w:ascii="Courier New" w:eastAsia="Courier New" w:hAnsi="Courier New" w:cs="Courier New"/>
-          <w:color w:val="333333"/>
-          <w:sz w:val="16"/>
-        </w:rPr>
-        <w:t xml:space="preserve"> </w:t>
-      </w:r>
-    </w:p>
-    <w:p>
-      <w:pPr>
-        <w:numPr>
-          <w:ilvl w:val="0"/>
-          <w:numId w:val="6"/>
-        </w:numPr>
-        <w:spacing w:after="46"/>
-        <w:ind w:hanging="1404"/>
-      </w:pPr>
-      <w:proofErr w:type="spellStart"/>
-      <w:r>
-        <w:rPr>
-          <w:rFonts w:ascii="Courier New" w:eastAsia="Courier New" w:hAnsi="Courier New" w:cs="Courier New"/>
-          <w:color w:val="333333"/>
-          <w:sz w:val="16"/>
-        </w:rPr>
-        <w:t>transform.position</w:t>
-      </w:r>
-      <w:proofErr w:type="spellEnd"/>
-      <w:r>
-        <w:rPr>
-          <w:rFonts w:ascii="Courier New" w:eastAsia="Courier New" w:hAnsi="Courier New" w:cs="Courier New"/>
-          <w:color w:val="333333"/>
-          <w:sz w:val="16"/>
-        </w:rPr>
-        <w:t xml:space="preserve"> = Vector3.MoveTowards( </w:t>
-      </w:r>
-    </w:p>
-    <w:p>
-      <w:pPr>
-        <w:numPr>
-          <w:ilvl w:val="0"/>
-          <w:numId w:val="6"/>
-        </w:numPr>
-        <w:spacing w:after="46"/>
-        <w:ind w:hanging="1404"/>
-      </w:pPr>
-      <w:proofErr w:type="spellStart"/>
-      <w:r>
-        <w:rPr>
-          <w:rFonts w:ascii="Courier New" w:eastAsia="Courier New" w:hAnsi="Courier New" w:cs="Courier New"/>
-          <w:color w:val="333333"/>
-          <w:sz w:val="16"/>
-        </w:rPr>
-        <w:t>transform.position</w:t>
-      </w:r>
-      <w:proofErr w:type="spellEnd"/>
-      <w:r>
-        <w:rPr>
-          <w:rFonts w:ascii="Courier New" w:eastAsia="Courier New" w:hAnsi="Courier New" w:cs="Courier New"/>
-          <w:color w:val="333333"/>
-          <w:sz w:val="16"/>
-        </w:rPr>
-        <w:t xml:space="preserve">, </w:t>
-      </w:r>
-    </w:p>
-    <w:p>
-      <w:pPr>
-        <w:numPr>
-          <w:ilvl w:val="0"/>
-          <w:numId w:val="6"/>
-        </w:numPr>
-        <w:spacing w:after="46"/>
-        <w:ind w:hanging="1404"/>
-      </w:pPr>
-      <w:proofErr w:type="spellStart"/>
-      <w:r>
-        <w:rPr>
-          <w:rFonts w:ascii="Courier New" w:eastAsia="Courier New" w:hAnsi="Courier New" w:cs="Courier New"/>
-          <w:color w:val="333333"/>
-          <w:sz w:val="16"/>
-        </w:rPr>
-        <w:t>currentTarget.position</w:t>
-      </w:r>
-      <w:proofErr w:type="spellEnd"/>
-      <w:r>
-        <w:rPr>
-          <w:rFonts w:ascii="Courier New" w:eastAsia="Courier New" w:hAnsi="Courier New" w:cs="Courier New"/>
-          <w:color w:val="333333"/>
-          <w:sz w:val="16"/>
-        </w:rPr>
-        <w:t xml:space="preserve">, </w:t>
-      </w:r>
-    </w:p>
-    <w:p>
-      <w:pPr>
-        <w:numPr>
-          <w:ilvl w:val="0"/>
-          <w:numId w:val="6"/>
-        </w:numPr>
-        <w:spacing w:after="46"/>
-        <w:ind w:hanging="1404"/>
-      </w:pPr>
-      <w:proofErr w:type="spellStart"/>
-      <w:r>
-        <w:rPr>
-          <w:rFonts w:ascii="Courier New" w:eastAsia="Courier New" w:hAnsi="Courier New" w:cs="Courier New"/>
-          <w:color w:val="333333"/>
-          <w:sz w:val="16"/>
-        </w:rPr>
-        <w:t>speed</w:t>
-      </w:r>
-      <w:proofErr w:type="spellEnd"/>
-      <w:r>
-        <w:rPr>
-          <w:rFonts w:ascii="Courier New" w:eastAsia="Courier New" w:hAnsi="Courier New" w:cs="Courier New"/>
-          <w:color w:val="333333"/>
-          <w:sz w:val="16"/>
-        </w:rPr>
-        <w:t xml:space="preserve"> * </w:t>
-      </w:r>
-      <w:proofErr w:type="spellStart"/>
-      <w:r>
-        <w:rPr>
-          <w:rFonts w:ascii="Courier New" w:eastAsia="Courier New" w:hAnsi="Courier New" w:cs="Courier New"/>
-          <w:color w:val="333333"/>
-          <w:sz w:val="16"/>
-        </w:rPr>
-        <w:t>Time.deltaTime</w:t>
-      </w:r>
-      <w:proofErr w:type="spellEnd"/>
-      <w:r>
-        <w:rPr>
-          <w:rFonts w:ascii="Courier New" w:eastAsia="Courier New" w:hAnsi="Courier New" w:cs="Courier New"/>
-          <w:color w:val="333333"/>
-          <w:sz w:val="16"/>
-        </w:rPr>
-        <w:t xml:space="preserve">); </w:t>
-      </w:r>
-    </w:p>
-    <w:p>
-      <w:pPr>
-        <w:spacing w:after="46"/>
-        <w:ind w:left="43" w:hanging="10"/>
-      </w:pPr>
-      <w:r>
-        <w:rPr>
-          <w:rFonts w:ascii="Courier New" w:eastAsia="Courier New" w:hAnsi="Courier New" w:cs="Courier New"/>
-          <w:color w:val="333333"/>
-          <w:sz w:val="16"/>
-        </w:rPr>
-        <w:t xml:space="preserve">55  </w:t>
-      </w:r>
-    </w:p>
-    <w:p>
-      <w:pPr>
-        <w:numPr>
-          <w:ilvl w:val="0"/>
-          <w:numId w:val="7"/>
-        </w:numPr>
-        <w:spacing w:after="46"/>
-        <w:ind w:hanging="1404"/>
-      </w:pPr>
-      <w:r>
-        <w:rPr>
-          <w:rFonts w:ascii="Courier New" w:eastAsia="Courier New" w:hAnsi="Courier New" w:cs="Courier New"/>
-          <w:color w:val="008000"/>
-          <w:sz w:val="16"/>
-        </w:rPr>
-        <w:t>// evaluar ejecutar cambio de objetivo</w:t>
-      </w:r>
-      <w:r>
-        <w:rPr>
-          <w:rFonts w:ascii="Courier New" w:eastAsia="Courier New" w:hAnsi="Courier New" w:cs="Courier New"/>
-          <w:color w:val="333333"/>
-          <w:sz w:val="16"/>
-        </w:rPr>
-        <w:t xml:space="preserve"> </w:t>
-      </w:r>
-    </w:p>
-    <w:p>
-      <w:pPr>
-        <w:numPr>
-          <w:ilvl w:val="0"/>
-          <w:numId w:val="7"/>
-        </w:numPr>
-        <w:spacing w:after="46"/>
-        <w:ind w:hanging="1404"/>
-        <w:rPr>
-          <w:lang w:val="en-GB"/>
-        </w:rPr>
-      </w:pPr>
-      <w:r>
-        <w:rPr>
-          <w:rFonts w:ascii="Courier New" w:eastAsia="Courier New" w:hAnsi="Courier New" w:cs="Courier New"/>
-          <w:color w:val="0000FF"/>
-          <w:sz w:val="16"/>
-          <w:lang w:val="en-GB"/>
-        </w:rPr>
-        <w:t>if</w:t>
-      </w:r>
-      <w:r>
-        <w:rPr>
-          <w:rFonts w:ascii="Courier New" w:eastAsia="Courier New" w:hAnsi="Courier New" w:cs="Courier New"/>
-          <w:color w:val="333333"/>
-          <w:sz w:val="16"/>
-          <w:lang w:val="en-GB"/>
-        </w:rPr>
-        <w:t>(Vector3.Distance(</w:t>
-      </w:r>
-      <w:proofErr w:type="spellStart"/>
-      <w:r>
-        <w:rPr>
-          <w:rFonts w:ascii="Courier New" w:eastAsia="Courier New" w:hAnsi="Courier New" w:cs="Courier New"/>
-          <w:color w:val="333333"/>
-          <w:sz w:val="16"/>
-          <w:lang w:val="en-GB"/>
-        </w:rPr>
-        <w:t>transform.position,currentTarget.position</w:t>
-      </w:r>
-      <w:proofErr w:type="spellEnd"/>
-      <w:r>
-        <w:rPr>
-          <w:rFonts w:ascii="Courier New" w:eastAsia="Courier New" w:hAnsi="Courier New" w:cs="Courier New"/>
-          <w:color w:val="333333"/>
-          <w:sz w:val="16"/>
-          <w:lang w:val="en-GB"/>
-        </w:rPr>
-        <w:t xml:space="preserve">) &lt; 0.05f) </w:t>
-      </w:r>
-    </w:p>
-    <w:p>
-      <w:pPr>
-        <w:numPr>
-          <w:ilvl w:val="0"/>
-          <w:numId w:val="7"/>
-        </w:numPr>
-        <w:spacing w:after="46"/>
-        <w:ind w:hanging="1404"/>
-      </w:pPr>
-      <w:r>
-        <w:rPr>
-          <w:rFonts w:ascii="Courier New" w:eastAsia="Courier New" w:hAnsi="Courier New" w:cs="Courier New"/>
-          <w:color w:val="333333"/>
-          <w:sz w:val="16"/>
-        </w:rPr>
-        <w:t xml:space="preserve">{ </w:t>
-      </w:r>
-    </w:p>
-    <w:p>
-      <w:pPr>
-        <w:numPr>
-          <w:ilvl w:val="0"/>
-          <w:numId w:val="7"/>
-        </w:numPr>
-        <w:spacing w:after="46"/>
-        <w:ind w:hanging="1404"/>
-      </w:pPr>
-      <w:proofErr w:type="spellStart"/>
-      <w:r>
-        <w:rPr>
-          <w:rFonts w:ascii="Courier New" w:eastAsia="Courier New" w:hAnsi="Courier New" w:cs="Courier New"/>
-          <w:color w:val="333333"/>
-          <w:sz w:val="16"/>
-        </w:rPr>
-        <w:t>ChageTarget</w:t>
-      </w:r>
-      <w:proofErr w:type="spellEnd"/>
-      <w:r>
-        <w:rPr>
-          <w:rFonts w:ascii="Courier New" w:eastAsia="Courier New" w:hAnsi="Courier New" w:cs="Courier New"/>
-          <w:color w:val="333333"/>
-          <w:sz w:val="16"/>
-        </w:rPr>
-        <w:t xml:space="preserve">(); </w:t>
-      </w:r>
-    </w:p>
-    <w:p>
-      <w:pPr>
-        <w:numPr>
-          <w:ilvl w:val="0"/>
-          <w:numId w:val="7"/>
-        </w:numPr>
-        <w:spacing w:after="46"/>
-        <w:ind w:hanging="1404"/>
-      </w:pPr>
-      <w:r>
-        <w:rPr>
-          <w:rFonts w:ascii="Courier New" w:eastAsia="Courier New" w:hAnsi="Courier New" w:cs="Courier New"/>
-          <w:color w:val="333333"/>
-          <w:sz w:val="16"/>
-        </w:rPr>
-        <w:t xml:space="preserve">} </w:t>
-      </w:r>
-    </w:p>
-    <w:p>
-      <w:pPr>
-        <w:spacing w:after="46"/>
-        <w:ind w:left="43" w:hanging="10"/>
-      </w:pPr>
-      <w:r>
-        <w:rPr>
-          <w:rFonts w:ascii="Courier New" w:eastAsia="Courier New" w:hAnsi="Courier New" w:cs="Courier New"/>
-          <w:color w:val="333333"/>
-          <w:sz w:val="16"/>
-        </w:rPr>
-        <w:t xml:space="preserve">61  </w:t>
-      </w:r>
-    </w:p>
-    <w:p>
-      <w:pPr>
-        <w:spacing w:after="46"/>
-        <w:ind w:left="43" w:hanging="10"/>
-      </w:pPr>
-      <w:r>
-        <w:rPr>
-          <w:rFonts w:ascii="Courier New" w:eastAsia="Courier New" w:hAnsi="Courier New" w:cs="Courier New"/>
-          <w:color w:val="333333"/>
-          <w:sz w:val="16"/>
-        </w:rPr>
-        <w:t xml:space="preserve">62     } </w:t>
-      </w:r>
-    </w:p>
-    <w:p>
-      <w:pPr>
-        <w:spacing w:after="46"/>
-        <w:ind w:left="43" w:hanging="10"/>
-      </w:pPr>
-      <w:r>
-        <w:rPr>
-          <w:rFonts w:ascii="Courier New" w:eastAsia="Courier New" w:hAnsi="Courier New" w:cs="Courier New"/>
-          <w:color w:val="333333"/>
-          <w:sz w:val="16"/>
-        </w:rPr>
-        <w:t xml:space="preserve">63  </w:t>
-      </w:r>
-    </w:p>
-    <w:p>
-      <w:pPr>
-        <w:numPr>
-          <w:ilvl w:val="0"/>
-          <w:numId w:val="8"/>
-        </w:numPr>
-        <w:spacing w:after="46"/>
-        <w:ind w:hanging="1404"/>
-      </w:pPr>
-      <w:r>
-        <w:rPr>
-          <w:rFonts w:ascii="Courier New" w:eastAsia="Courier New" w:hAnsi="Courier New" w:cs="Courier New"/>
-          <w:color w:val="008000"/>
-          <w:sz w:val="16"/>
-        </w:rPr>
-        <w:t>/// &lt;</w:t>
-      </w:r>
-      <w:proofErr w:type="spellStart"/>
-      <w:r>
-        <w:rPr>
-          <w:rFonts w:ascii="Courier New" w:eastAsia="Courier New" w:hAnsi="Courier New" w:cs="Courier New"/>
-          <w:color w:val="008000"/>
-          <w:sz w:val="16"/>
-        </w:rPr>
-        <w:t>summary</w:t>
-      </w:r>
-      <w:proofErr w:type="spellEnd"/>
-      <w:r>
-        <w:rPr>
-          <w:rFonts w:ascii="Courier New" w:eastAsia="Courier New" w:hAnsi="Courier New" w:cs="Courier New"/>
-          <w:color w:val="008000"/>
-          <w:sz w:val="16"/>
-        </w:rPr>
-        <w:t>&gt;</w:t>
-      </w:r>
-      <w:r>
-        <w:rPr>
-          <w:rFonts w:ascii="Courier New" w:eastAsia="Courier New" w:hAnsi="Courier New" w:cs="Courier New"/>
-          <w:color w:val="333333"/>
-          <w:sz w:val="16"/>
-        </w:rPr>
-        <w:t xml:space="preserve"> </w:t>
-      </w:r>
-    </w:p>
-    <w:p>
-      <w:pPr>
-        <w:numPr>
-          <w:ilvl w:val="0"/>
-          <w:numId w:val="8"/>
-        </w:numPr>
-        <w:spacing w:after="46"/>
-        <w:ind w:hanging="1404"/>
-      </w:pPr>
-      <w:r>
-        <w:rPr>
-          <w:rFonts w:ascii="Courier New" w:eastAsia="Courier New" w:hAnsi="Courier New" w:cs="Courier New"/>
-          <w:color w:val="008000"/>
-          <w:sz w:val="16"/>
-        </w:rPr>
-        <w:t>/// Cambiar la posición objetivo</w:t>
-      </w:r>
-      <w:r>
-        <w:rPr>
-          <w:rFonts w:ascii="Courier New" w:eastAsia="Courier New" w:hAnsi="Courier New" w:cs="Courier New"/>
-          <w:color w:val="333333"/>
-          <w:sz w:val="16"/>
-        </w:rPr>
-        <w:t xml:space="preserve"> </w:t>
-      </w:r>
-    </w:p>
-    <w:p>
-      <w:pPr>
-        <w:numPr>
-          <w:ilvl w:val="0"/>
-          <w:numId w:val="8"/>
-        </w:numPr>
-        <w:spacing w:after="46"/>
-        <w:ind w:hanging="1404"/>
-      </w:pPr>
-      <w:r>
-        <w:rPr>
-          <w:rFonts w:ascii="Courier New" w:eastAsia="Courier New" w:hAnsi="Courier New" w:cs="Courier New"/>
-          <w:color w:val="008000"/>
-          <w:sz w:val="16"/>
-        </w:rPr>
-        <w:t>/// &lt;/</w:t>
-      </w:r>
-      <w:proofErr w:type="spellStart"/>
-      <w:r>
-        <w:rPr>
-          <w:rFonts w:ascii="Courier New" w:eastAsia="Courier New" w:hAnsi="Courier New" w:cs="Courier New"/>
-          <w:color w:val="008000"/>
-          <w:sz w:val="16"/>
-        </w:rPr>
-        <w:t>summary</w:t>
-      </w:r>
-      <w:proofErr w:type="spellEnd"/>
-      <w:r>
-        <w:rPr>
-          <w:rFonts w:ascii="Courier New" w:eastAsia="Courier New" w:hAnsi="Courier New" w:cs="Courier New"/>
-          <w:color w:val="008000"/>
-          <w:sz w:val="16"/>
-        </w:rPr>
-        <w:t>&gt;</w:t>
-      </w:r>
-      <w:r>
-        <w:rPr>
-          <w:rFonts w:ascii="Courier New" w:eastAsia="Courier New" w:hAnsi="Courier New" w:cs="Courier New"/>
-          <w:color w:val="333333"/>
-          <w:sz w:val="16"/>
-        </w:rPr>
-        <w:t xml:space="preserve"> </w:t>
-      </w:r>
-    </w:p>
-    <w:p>
-      <w:pPr>
-        <w:numPr>
-          <w:ilvl w:val="0"/>
-          <w:numId w:val="8"/>
-        </w:numPr>
-        <w:spacing w:after="46"/>
-        <w:ind w:hanging="1404"/>
-      </w:pPr>
-      <w:proofErr w:type="spellStart"/>
-      <w:r>
-        <w:rPr>
-          <w:rFonts w:ascii="Courier New" w:eastAsia="Courier New" w:hAnsi="Courier New" w:cs="Courier New"/>
-          <w:color w:val="0000FF"/>
-          <w:sz w:val="16"/>
-        </w:rPr>
-        <w:t>public</w:t>
-      </w:r>
-      <w:proofErr w:type="spellEnd"/>
-      <w:r>
-        <w:rPr>
-          <w:rFonts w:ascii="Courier New" w:eastAsia="Courier New" w:hAnsi="Courier New" w:cs="Courier New"/>
-          <w:color w:val="333333"/>
-          <w:sz w:val="16"/>
-        </w:rPr>
-        <w:t xml:space="preserve"> </w:t>
-      </w:r>
-      <w:proofErr w:type="spellStart"/>
-      <w:r>
-        <w:rPr>
-          <w:rFonts w:ascii="Courier New" w:eastAsia="Courier New" w:hAnsi="Courier New" w:cs="Courier New"/>
-          <w:color w:val="0000FF"/>
-          <w:sz w:val="16"/>
-        </w:rPr>
-        <w:t>void</w:t>
-      </w:r>
-      <w:proofErr w:type="spellEnd"/>
-      <w:r>
-        <w:rPr>
-          <w:rFonts w:ascii="Courier New" w:eastAsia="Courier New" w:hAnsi="Courier New" w:cs="Courier New"/>
-          <w:color w:val="333333"/>
-          <w:sz w:val="16"/>
-        </w:rPr>
-        <w:t xml:space="preserve"> </w:t>
-      </w:r>
-      <w:proofErr w:type="spellStart"/>
-      <w:r>
-        <w:rPr>
-          <w:rFonts w:ascii="Courier New" w:eastAsia="Courier New" w:hAnsi="Courier New" w:cs="Courier New"/>
-          <w:color w:val="333333"/>
-          <w:sz w:val="16"/>
-        </w:rPr>
-        <w:t>ChageTarget</w:t>
-      </w:r>
-      <w:proofErr w:type="spellEnd"/>
-      <w:r>
-        <w:rPr>
-          <w:rFonts w:ascii="Courier New" w:eastAsia="Courier New" w:hAnsi="Courier New" w:cs="Courier New"/>
-          <w:color w:val="333333"/>
-          <w:sz w:val="16"/>
-        </w:rPr>
-        <w:t xml:space="preserve">()  </w:t>
-      </w:r>
-    </w:p>
-    <w:p>
-      <w:pPr>
-        <w:numPr>
-          <w:ilvl w:val="0"/>
-          <w:numId w:val="8"/>
-        </w:numPr>
-        <w:spacing w:after="46"/>
-        <w:ind w:hanging="1404"/>
-      </w:pPr>
-      <w:r>
-        <w:rPr>
-          <w:rFonts w:ascii="Courier New" w:eastAsia="Courier New" w:hAnsi="Courier New" w:cs="Courier New"/>
-          <w:color w:val="333333"/>
-          <w:sz w:val="16"/>
-        </w:rPr>
-        <w:t xml:space="preserve">{  </w:t>
-      </w:r>
-    </w:p>
-    <w:p>
-      <w:pPr>
-        <w:numPr>
-          <w:ilvl w:val="0"/>
-          <w:numId w:val="8"/>
-        </w:numPr>
-        <w:spacing w:after="46"/>
-        <w:ind w:hanging="1404"/>
-      </w:pPr>
-      <w:proofErr w:type="spellStart"/>
-      <w:r>
-        <w:rPr>
-          <w:rFonts w:ascii="Courier New" w:eastAsia="Courier New" w:hAnsi="Courier New" w:cs="Courier New"/>
-          <w:color w:val="0000FF"/>
-          <w:sz w:val="16"/>
-        </w:rPr>
-        <w:t>if</w:t>
-      </w:r>
-      <w:proofErr w:type="spellEnd"/>
-      <w:r>
-        <w:rPr>
-          <w:rFonts w:ascii="Courier New" w:eastAsia="Courier New" w:hAnsi="Courier New" w:cs="Courier New"/>
-          <w:color w:val="333333"/>
-          <w:sz w:val="16"/>
-        </w:rPr>
-        <w:t>(</w:t>
-      </w:r>
-      <w:proofErr w:type="spellStart"/>
-      <w:r>
-        <w:rPr>
-          <w:rFonts w:ascii="Courier New" w:eastAsia="Courier New" w:hAnsi="Courier New" w:cs="Courier New"/>
-          <w:color w:val="333333"/>
-          <w:sz w:val="16"/>
-        </w:rPr>
-        <w:t>currentTarget</w:t>
-      </w:r>
-      <w:proofErr w:type="spellEnd"/>
-      <w:r>
-        <w:rPr>
-          <w:rFonts w:ascii="Courier New" w:eastAsia="Courier New" w:hAnsi="Courier New" w:cs="Courier New"/>
-          <w:color w:val="333333"/>
-          <w:sz w:val="16"/>
-        </w:rPr>
-        <w:t xml:space="preserve"> == </w:t>
-      </w:r>
-      <w:proofErr w:type="spellStart"/>
-      <w:r>
-        <w:rPr>
-          <w:rFonts w:ascii="Courier New" w:eastAsia="Courier New" w:hAnsi="Courier New" w:cs="Courier New"/>
-          <w:color w:val="333333"/>
-          <w:sz w:val="16"/>
-        </w:rPr>
-        <w:t>pointA</w:t>
-      </w:r>
-      <w:proofErr w:type="spellEnd"/>
-      <w:r>
-        <w:rPr>
-          <w:rFonts w:ascii="Courier New" w:eastAsia="Courier New" w:hAnsi="Courier New" w:cs="Courier New"/>
-          <w:color w:val="333333"/>
-          <w:sz w:val="16"/>
-        </w:rPr>
-        <w:t xml:space="preserve">) </w:t>
-      </w:r>
-    </w:p>
-    <w:p>
-      <w:pPr>
-        <w:numPr>
-          <w:ilvl w:val="0"/>
-          <w:numId w:val="8"/>
-        </w:numPr>
-        <w:spacing w:after="46"/>
-        <w:ind w:hanging="1404"/>
-      </w:pPr>
-      <w:r>
-        <w:rPr>
-          <w:rFonts w:ascii="Courier New" w:eastAsia="Courier New" w:hAnsi="Courier New" w:cs="Courier New"/>
-          <w:color w:val="333333"/>
-          <w:sz w:val="16"/>
-        </w:rPr>
-        <w:t xml:space="preserve">{ </w:t>
-      </w:r>
-    </w:p>
-    <w:p>
-      <w:pPr>
-        <w:numPr>
-          <w:ilvl w:val="0"/>
-          <w:numId w:val="8"/>
-        </w:numPr>
-        <w:spacing w:after="46"/>
-        <w:ind w:hanging="1404"/>
-      </w:pPr>
-      <w:proofErr w:type="spellStart"/>
-      <w:r>
-        <w:rPr>
-          <w:rFonts w:ascii="Courier New" w:eastAsia="Courier New" w:hAnsi="Courier New" w:cs="Courier New"/>
-          <w:color w:val="333333"/>
-          <w:sz w:val="16"/>
-        </w:rPr>
-        <w:t>currentTarget</w:t>
-      </w:r>
-      <w:proofErr w:type="spellEnd"/>
-      <w:r>
-        <w:rPr>
-          <w:rFonts w:ascii="Courier New" w:eastAsia="Courier New" w:hAnsi="Courier New" w:cs="Courier New"/>
-          <w:color w:val="333333"/>
-          <w:sz w:val="16"/>
-        </w:rPr>
-        <w:t xml:space="preserve"> = </w:t>
-      </w:r>
-      <w:proofErr w:type="spellStart"/>
-      <w:r>
-        <w:rPr>
-          <w:rFonts w:ascii="Courier New" w:eastAsia="Courier New" w:hAnsi="Courier New" w:cs="Courier New"/>
-          <w:color w:val="333333"/>
-          <w:sz w:val="16"/>
-        </w:rPr>
-        <w:t>pointB</w:t>
-      </w:r>
-      <w:proofErr w:type="spellEnd"/>
-      <w:r>
-        <w:rPr>
-          <w:rFonts w:ascii="Courier New" w:eastAsia="Courier New" w:hAnsi="Courier New" w:cs="Courier New"/>
-          <w:color w:val="333333"/>
-          <w:sz w:val="16"/>
-        </w:rPr>
-        <w:t xml:space="preserve">; </w:t>
-      </w:r>
-    </w:p>
-    <w:p>
-      <w:pPr>
-        <w:numPr>
-          <w:ilvl w:val="0"/>
-          <w:numId w:val="8"/>
-        </w:numPr>
-        <w:spacing w:after="46"/>
-        <w:ind w:hanging="1404"/>
-      </w:pPr>
-      <w:r>
-        <w:rPr>
-          <w:rFonts w:ascii="Courier New" w:eastAsia="Courier New" w:hAnsi="Courier New" w:cs="Courier New"/>
-          <w:color w:val="333333"/>
-          <w:sz w:val="16"/>
-        </w:rPr>
-        <w:t xml:space="preserve">} </w:t>
-      </w:r>
-    </w:p>
-    <w:p>
-      <w:pPr>
-        <w:pStyle w:val="Ttulo2"/>
-        <w:ind w:left="43"/>
-      </w:pPr>
-      <w:r>
-        <w:rPr>
-          <w:color w:val="333333"/>
-        </w:rPr>
-        <w:t xml:space="preserve">73         </w:t>
-      </w:r>
-      <w:proofErr w:type="spellStart"/>
-      <w:r>
-        <w:t>else</w:t>
-      </w:r>
-      <w:proofErr w:type="spellEnd"/>
-      <w:r>
-        <w:rPr>
-          <w:color w:val="333333"/>
-        </w:rPr>
-        <w:t xml:space="preserve"> </w:t>
-      </w:r>
-    </w:p>
-    <w:p>
-      <w:pPr>
-        <w:numPr>
-          <w:ilvl w:val="0"/>
-          <w:numId w:val="9"/>
-        </w:numPr>
-        <w:spacing w:after="46"/>
-        <w:ind w:hanging="1404"/>
-      </w:pPr>
-      <w:r>
-        <w:rPr>
-          <w:rFonts w:ascii="Courier New" w:eastAsia="Courier New" w:hAnsi="Courier New" w:cs="Courier New"/>
-          <w:color w:val="333333"/>
-          <w:sz w:val="16"/>
-        </w:rPr>
-        <w:t xml:space="preserve">{ </w:t>
-      </w:r>
-    </w:p>
-    <w:p>
-      <w:pPr>
-        <w:numPr>
-          <w:ilvl w:val="0"/>
-          <w:numId w:val="9"/>
-        </w:numPr>
-        <w:spacing w:after="46"/>
-        <w:ind w:hanging="1404"/>
-      </w:pPr>
-      <w:proofErr w:type="spellStart"/>
-      <w:r>
-        <w:rPr>
-          <w:rFonts w:ascii="Courier New" w:eastAsia="Courier New" w:hAnsi="Courier New" w:cs="Courier New"/>
-          <w:color w:val="333333"/>
-          <w:sz w:val="16"/>
-        </w:rPr>
-        <w:t>currentTarget</w:t>
-      </w:r>
-      <w:proofErr w:type="spellEnd"/>
-      <w:r>
-        <w:rPr>
-          <w:rFonts w:ascii="Courier New" w:eastAsia="Courier New" w:hAnsi="Courier New" w:cs="Courier New"/>
-          <w:color w:val="333333"/>
-          <w:sz w:val="16"/>
-        </w:rPr>
-        <w:t xml:space="preserve"> = </w:t>
-      </w:r>
-      <w:proofErr w:type="spellStart"/>
-      <w:r>
-        <w:rPr>
-          <w:rFonts w:ascii="Courier New" w:eastAsia="Courier New" w:hAnsi="Courier New" w:cs="Courier New"/>
-          <w:color w:val="333333"/>
-          <w:sz w:val="16"/>
-        </w:rPr>
-        <w:t>pointA</w:t>
-      </w:r>
-      <w:proofErr w:type="spellEnd"/>
-      <w:r>
-        <w:rPr>
-          <w:rFonts w:ascii="Courier New" w:eastAsia="Courier New" w:hAnsi="Courier New" w:cs="Courier New"/>
-          <w:color w:val="333333"/>
-          <w:sz w:val="16"/>
-        </w:rPr>
-        <w:t xml:space="preserve">; </w:t>
-      </w:r>
-    </w:p>
-    <w:p>
-      <w:pPr>
-        <w:numPr>
-          <w:ilvl w:val="0"/>
-          <w:numId w:val="9"/>
-        </w:numPr>
-        <w:spacing w:after="46"/>
-        <w:ind w:hanging="1404"/>
-      </w:pPr>
-      <w:r>
-        <w:rPr>
-          <w:rFonts w:ascii="Courier New" w:eastAsia="Courier New" w:hAnsi="Courier New" w:cs="Courier New"/>
-          <w:color w:val="333333"/>
-          <w:sz w:val="16"/>
-        </w:rPr>
-        <w:t xml:space="preserve">} </w:t>
-      </w:r>
-    </w:p>
-    <w:p>
-      <w:pPr>
-        <w:numPr>
-          <w:ilvl w:val="0"/>
-          <w:numId w:val="9"/>
-        </w:numPr>
-        <w:spacing w:after="46"/>
-        <w:ind w:hanging="1404"/>
-      </w:pPr>
-      <w:r>
-        <w:rPr>
-          <w:rFonts w:ascii="Courier New" w:eastAsia="Courier New" w:hAnsi="Courier New" w:cs="Courier New"/>
-          <w:color w:val="333333"/>
-          <w:sz w:val="16"/>
-        </w:rPr>
-        <w:t xml:space="preserve">} </w:t>
-      </w:r>
-    </w:p>
-    <w:p>
-      <w:pPr>
-        <w:spacing w:after="46"/>
-        <w:ind w:left="43" w:hanging="10"/>
-      </w:pPr>
-      <w:r>
-        <w:rPr>
-          <w:rFonts w:ascii="Courier New" w:eastAsia="Courier New" w:hAnsi="Courier New" w:cs="Courier New"/>
-          <w:color w:val="333333"/>
-          <w:sz w:val="16"/>
-        </w:rPr>
-        <w:t xml:space="preserve">78  </w:t>
-      </w:r>
-    </w:p>
-    <w:p>
-      <w:pPr>
-        <w:spacing w:after="0" w:line="323" w:lineRule="auto"/>
-        <w:ind w:left="43" w:right="6623" w:hanging="10"/>
-      </w:pPr>
-      <w:r>
-        <w:rPr>
-          <w:rFonts w:ascii="Courier New" w:eastAsia="Courier New" w:hAnsi="Courier New" w:cs="Courier New"/>
-          <w:color w:val="333333"/>
-          <w:sz w:val="16"/>
-        </w:rPr>
-        <w:lastRenderedPageBreak/>
-        <w:t xml:space="preserve">79     </w:t>
-      </w:r>
-      <w:r>
-        <w:rPr>
-          <w:rFonts w:ascii="Courier New" w:eastAsia="Courier New" w:hAnsi="Courier New" w:cs="Courier New"/>
-          <w:color w:val="0000FF"/>
-          <w:sz w:val="16"/>
-        </w:rPr>
-        <w:t>#endregion</w:t>
-      </w:r>
-      <w:r>
-        <w:rPr>
-          <w:rFonts w:ascii="Courier New" w:eastAsia="Courier New" w:hAnsi="Courier New" w:cs="Courier New"/>
-          <w:color w:val="333333"/>
-          <w:sz w:val="16"/>
-        </w:rPr>
-        <w:t xml:space="preserve"> 80  </w:t>
-      </w:r>
-    </w:p>
-    <w:p>
-      <w:pPr>
-        <w:spacing w:after="124"/>
-        <w:ind w:left="310" w:hanging="10"/>
-      </w:pPr>
-      <w:r>
-        <w:rPr>
-          <w:rFonts w:ascii="Courier New" w:eastAsia="Courier New" w:hAnsi="Courier New" w:cs="Courier New"/>
-          <w:color w:val="333333"/>
-          <w:sz w:val="16"/>
-        </w:rPr>
-        <w:t xml:space="preserve">} </w:t>
-      </w:r>
-    </w:p>
-    <w:p>
-      <w:pPr>
         <w:spacing w:after="0"/>
       </w:pPr>
       <w:r>
-        <w:rPr>
-          <w:b/>
-          <w:sz w:val="24"/>
-        </w:rPr>
-        <w:t xml:space="preserve"> </w:t>
+        <w:drawing>
+          <wp:inline distT="0" distB="0" distL="0" distR="0" wp14:anchorId="67A0085D" wp14:editId="6DE717DF">
+            <wp:extent cx="3458058" cy="3943900"/>
+            <wp:effectExtent l="0" t="0" r="9525" b="0"/>
+            <wp:docPr id="94010719" name="Imagen 1" descr="Texto&#10;&#10;El contenido generado por IA puede ser incorrecto."/>
+            <wp:cNvGraphicFramePr>
+              <a:graphicFrameLocks xmlns:a="http://schemas.openxmlformats.org/drawingml/2006/main" noChangeAspect="1"/>
+            </wp:cNvGraphicFramePr>
+            <a:graphic xmlns:a="http://schemas.openxmlformats.org/drawingml/2006/main">
+              <a:graphicData uri="http://schemas.openxmlformats.org/drawingml/2006/picture">
+                <pic:pic xmlns:pic="http://schemas.openxmlformats.org/drawingml/2006/picture">
+                  <pic:nvPicPr>
+                    <pic:cNvPr id="94010719" name="Imagen 1" descr="Texto&#10;&#10;El contenido generado por IA puede ser incorrecto."/>
+                    <pic:cNvPicPr/>
+                  </pic:nvPicPr>
+                  <pic:blipFill>
+                    <a:blip r:embed="rId9"/>
+                    <a:stretch>
+                      <a:fillRect/>
+                    </a:stretch>
+                  </pic:blipFill>
+                  <pic:spPr>
+                    <a:xfrm>
+                      <a:off x="0" y="0"/>
+                      <a:ext cx="3458058" cy="3943900"/>
+                    </a:xfrm>
+                    <a:prstGeom prst="rect">
+                      <a:avLst/>
+                    </a:prstGeom>
+                  </pic:spPr>
+                </pic:pic>
+              </a:graphicData>
+            </a:graphic>
+          </wp:inline>
+        </w:drawing>
       </w:r>
     </w:p>
     <w:sectPr>

</xml_diff>